<commit_message>
ukf test OK, comment added
</commit_message>
<xml_diff>
--- a/RDS report.docx
+++ b/RDS report.docx
@@ -2514,7 +2514,7 @@
           <v:shape id="_x0000_i1025" type="#_x0000_t75" style="width:110.2pt;height:21.9pt" o:ole="">
             <v:imagedata r:id="rId11" o:title=""/>
           </v:shape>
-          <o:OLEObject Type="Embed" ProgID="Equation.DSMT4" ShapeID="_x0000_i1025" DrawAspect="Content" ObjectID="_1450618087" r:id="rId12"/>
+          <o:OLEObject Type="Embed" ProgID="Equation.DSMT4" ShapeID="_x0000_i1025" DrawAspect="Content" ObjectID="_1451111779" r:id="rId12"/>
         </w:object>
       </w:r>
       <w:r>
@@ -2612,7 +2612,7 @@
           <v:shape id="_x0000_i1026" type="#_x0000_t75" style="width:87.65pt;height:21.9pt" o:ole="">
             <v:imagedata r:id="rId13" o:title=""/>
           </v:shape>
-          <o:OLEObject Type="Embed" ProgID="Equation.DSMT4" ShapeID="_x0000_i1026" DrawAspect="Content" ObjectID="_1450618088" r:id="rId14"/>
+          <o:OLEObject Type="Embed" ProgID="Equation.DSMT4" ShapeID="_x0000_i1026" DrawAspect="Content" ObjectID="_1451111780" r:id="rId14"/>
         </w:object>
       </w:r>
       <w:r>
@@ -2629,7 +2629,7 @@
           <v:shape id="_x0000_i1027" type="#_x0000_t75" style="width:101.45pt;height:20.05pt" o:ole="">
             <v:imagedata r:id="rId15" o:title=""/>
           </v:shape>
-          <o:OLEObject Type="Embed" ProgID="Equation.DSMT4" ShapeID="_x0000_i1027" DrawAspect="Content" ObjectID="_1450618089" r:id="rId16"/>
+          <o:OLEObject Type="Embed" ProgID="Equation.DSMT4" ShapeID="_x0000_i1027" DrawAspect="Content" ObjectID="_1451111781" r:id="rId16"/>
         </w:object>
       </w:r>
       <w:r>
@@ -2646,7 +2646,7 @@
           <v:shape id="_x0000_i1028" type="#_x0000_t75" style="width:96.4pt;height:24.4pt" o:ole="">
             <v:imagedata r:id="rId17" o:title=""/>
           </v:shape>
-          <o:OLEObject Type="Embed" ProgID="Equation.DSMT4" ShapeID="_x0000_i1028" DrawAspect="Content" ObjectID="_1450618090" r:id="rId18"/>
+          <o:OLEObject Type="Embed" ProgID="Equation.DSMT4" ShapeID="_x0000_i1028" DrawAspect="Content" ObjectID="_1451111782" r:id="rId18"/>
         </w:object>
       </w:r>
       <w:r>
@@ -2666,7 +2666,7 @@
           <v:shape id="_x0000_i1029" type="#_x0000_t75" style="width:108.95pt;height:24.4pt" o:ole="">
             <v:imagedata r:id="rId19" o:title=""/>
           </v:shape>
-          <o:OLEObject Type="Embed" ProgID="Equation.DSMT4" ShapeID="_x0000_i1029" DrawAspect="Content" ObjectID="_1450618091" r:id="rId20"/>
+          <o:OLEObject Type="Embed" ProgID="Equation.DSMT4" ShapeID="_x0000_i1029" DrawAspect="Content" ObjectID="_1451111783" r:id="rId20"/>
         </w:object>
       </w:r>
       <w:r>
@@ -2695,7 +2695,7 @@
           <v:shape id="_x0000_i1030" type="#_x0000_t75" style="width:15.65pt;height:18.8pt" o:ole="">
             <v:imagedata r:id="rId21" o:title=""/>
           </v:shape>
-          <o:OLEObject Type="Embed" ProgID="Equation.DSMT4" ShapeID="_x0000_i1030" DrawAspect="Content" ObjectID="_1450618092" r:id="rId22"/>
+          <o:OLEObject Type="Embed" ProgID="Equation.DSMT4" ShapeID="_x0000_i1030" DrawAspect="Content" ObjectID="_1451111784" r:id="rId22"/>
         </w:object>
       </w:r>
       <w:r>
@@ -2728,7 +2728,7 @@
           <v:shape id="_x0000_i1031" type="#_x0000_t75" style="width:50.1pt;height:18.8pt" o:ole="">
             <v:imagedata r:id="rId23" o:title=""/>
           </v:shape>
-          <o:OLEObject Type="Embed" ProgID="Equation.DSMT4" ShapeID="_x0000_i1031" DrawAspect="Content" ObjectID="_1450618093" r:id="rId24"/>
+          <o:OLEObject Type="Embed" ProgID="Equation.DSMT4" ShapeID="_x0000_i1031" DrawAspect="Content" ObjectID="_1451111785" r:id="rId24"/>
         </w:object>
       </w:r>
       <w:r>
@@ -2756,14 +2756,27 @@
       <w:r>
         <w:instrText>(</w:instrText>
       </w:r>
-      <w:fldSimple w:instr=" SEQ MTEqn \c \* Arabic \* MERGEFORMAT ">
-        <w:r>
-          <w:rPr>
-            <w:noProof/>
-          </w:rPr>
-          <w:instrText>1</w:instrText>
-        </w:r>
-      </w:fldSimple>
+      <w:r>
+        <w:fldChar w:fldCharType="begin"/>
+      </w:r>
+      <w:r>
+        <w:instrText xml:space="preserve"> SEQ MTEqn \c \* Arabic \* MERGEFORMAT </w:instrText>
+      </w:r>
+      <w:r>
+        <w:fldChar w:fldCharType="separate"/>
+      </w:r>
+      <w:r>
+        <w:rPr>
+          <w:noProof/>
+        </w:rPr>
+        <w:instrText>1</w:instrText>
+      </w:r>
+      <w:r>
+        <w:rPr>
+          <w:noProof/>
+        </w:rPr>
+        <w:fldChar w:fldCharType="end"/>
+      </w:r>
       <w:r>
         <w:instrText>)</w:instrText>
       </w:r>
@@ -2794,7 +2807,7 @@
           <v:shape id="_x0000_i1032" type="#_x0000_t75" style="width:56.95pt;height:18.8pt" o:ole="">
             <v:imagedata r:id="rId25" o:title=""/>
           </v:shape>
-          <o:OLEObject Type="Embed" ProgID="Equation.DSMT4" ShapeID="_x0000_i1032" DrawAspect="Content" ObjectID="_1450618094" r:id="rId26"/>
+          <o:OLEObject Type="Embed" ProgID="Equation.DSMT4" ShapeID="_x0000_i1032" DrawAspect="Content" ObjectID="_1451111786" r:id="rId26"/>
         </w:object>
       </w:r>
       <w:r>
@@ -2825,14 +2838,27 @@
       <w:r>
         <w:instrText>(</w:instrText>
       </w:r>
-      <w:fldSimple w:instr=" SEQ MTEqn \c \* Arabic \* MERGEFORMAT ">
-        <w:r>
-          <w:rPr>
-            <w:noProof/>
-          </w:rPr>
-          <w:instrText>2</w:instrText>
-        </w:r>
-      </w:fldSimple>
+      <w:r>
+        <w:fldChar w:fldCharType="begin"/>
+      </w:r>
+      <w:r>
+        <w:instrText xml:space="preserve"> SEQ MTEqn \c \* Arabic \* MERGEFORMAT </w:instrText>
+      </w:r>
+      <w:r>
+        <w:fldChar w:fldCharType="separate"/>
+      </w:r>
+      <w:r>
+        <w:rPr>
+          <w:noProof/>
+        </w:rPr>
+        <w:instrText>2</w:instrText>
+      </w:r>
+      <w:r>
+        <w:rPr>
+          <w:noProof/>
+        </w:rPr>
+        <w:fldChar w:fldCharType="end"/>
+      </w:r>
       <w:r>
         <w:instrText>)</w:instrText>
       </w:r>
@@ -2856,7 +2882,7 @@
           <v:shape id="_x0000_i1033" type="#_x0000_t75" style="width:15.65pt;height:18.8pt" o:ole="">
             <v:imagedata r:id="rId27" o:title=""/>
           </v:shape>
-          <o:OLEObject Type="Embed" ProgID="Equation.DSMT4" ShapeID="_x0000_i1033" DrawAspect="Content" ObjectID="_1450618095" r:id="rId28"/>
+          <o:OLEObject Type="Embed" ProgID="Equation.DSMT4" ShapeID="_x0000_i1033" DrawAspect="Content" ObjectID="_1451111787" r:id="rId28"/>
         </w:object>
       </w:r>
       <w:r>
@@ -2891,21 +2917,359 @@
       <w:r>
         <w:instrText xml:space="preserve"> GOTOBUTTON ZEqnNum180993  \* MERGEFORMAT </w:instrText>
       </w:r>
-      <w:r>
-        <w:fldChar w:fldCharType="begin"/>
-      </w:r>
-      <w:r>
-        <w:instrText xml:space="preserve"> REF ZEqnNum180993 \* Charformat \! \* MERGEFORMAT </w:instrText>
+      <w:fldSimple w:instr=" REF ZEqnNum180993 \* Charformat \! \* MERGEFORMAT ">
+        <w:r>
+          <w:instrText>(1)</w:instrText>
+        </w:r>
+      </w:fldSimple>
+      <w:r>
+        <w:fldChar w:fldCharType="end"/>
+      </w:r>
+      <w:r>
+        <w:rPr>
+          <w:rFonts w:hint="eastAsia"/>
+        </w:rPr>
+        <w:t>、</w:t>
+      </w:r>
+      <w:r>
+        <w:fldChar w:fldCharType="begin"/>
+      </w:r>
+      <w:r>
+        <w:instrText xml:space="preserve"> GOTOBUTTON ZEqnNum236978  \* MERGEFORMAT </w:instrText>
+      </w:r>
+      <w:fldSimple w:instr=" REF ZEqnNum236978 \* Charformat \! \* MERGEFORMAT ">
+        <w:r>
+          <w:instrText>(2)</w:instrText>
+        </w:r>
+      </w:fldSimple>
+      <w:r>
+        <w:fldChar w:fldCharType="end"/>
+      </w:r>
+      <w:r>
+        <w:rPr>
+          <w:rFonts w:hint="eastAsia"/>
+        </w:rPr>
+        <w:t>构成了</w:t>
+      </w:r>
+      <w:proofErr w:type="gramStart"/>
+      <w:r>
+        <w:rPr>
+          <w:rFonts w:hint="eastAsia"/>
+        </w:rPr>
+        <w:t>一组超定方程</w:t>
+      </w:r>
+      <w:proofErr w:type="gramEnd"/>
+      <w:r>
+        <w:rPr>
+          <w:rFonts w:hint="eastAsia"/>
+        </w:rPr>
+        <w:t>。因此，可以通过加速度计和磁通门的测量解算出钻铤当前的姿态。</w:t>
+      </w:r>
+    </w:p>
+    <w:p>
+      <w:r>
+        <w:rPr>
+          <w:rFonts w:hint="eastAsia"/>
+        </w:rPr>
+        <w:tab/>
+      </w:r>
+      <w:r>
+        <w:rPr>
+          <w:rFonts w:hint="eastAsia"/>
+        </w:rPr>
+        <w:t>钻铤定向系统主要对以下几个角度感兴趣：</w:t>
+      </w:r>
+    </w:p>
+    <w:p>
+      <w:r>
+        <w:rPr>
+          <w:rFonts w:hint="eastAsia"/>
+        </w:rPr>
+        <w:tab/>
+      </w:r>
+      <w:r>
+        <w:rPr>
+          <w:rFonts w:hint="eastAsia"/>
+          <w:b/>
+        </w:rPr>
+        <w:t>井斜角</w:t>
+      </w:r>
+      <w:r>
+        <w:rPr>
+          <w:rFonts w:hint="eastAsia"/>
+        </w:rPr>
+        <w:t xml:space="preserve"> </w:t>
+      </w:r>
+      <w:r>
+        <w:fldChar w:fldCharType="begin"/>
+      </w:r>
+      <w:r>
+        <w:instrText xml:space="preserve"> </w:instrText>
+      </w:r>
+      <w:r>
+        <w:rPr>
+          <w:rFonts w:hint="eastAsia"/>
+        </w:rPr>
+        <w:instrText>REF _Ref373739925 \h</w:instrText>
+      </w:r>
+      <w:r>
+        <w:instrText xml:space="preserve"> </w:instrText>
       </w:r>
       <w:r>
         <w:fldChar w:fldCharType="separate"/>
       </w:r>
       <w:r>
-        <w:instrText>(1)</w:instrText>
-      </w:r>
-      <w:r>
-        <w:fldChar w:fldCharType="end"/>
-      </w:r>
+        <w:rPr>
+          <w:rFonts w:hint="eastAsia"/>
+        </w:rPr>
+        <w:t>图</w:t>
+      </w:r>
+      <w:r>
+        <w:rPr>
+          <w:rFonts w:hint="eastAsia"/>
+        </w:rPr>
+        <w:t xml:space="preserve"> </w:t>
+      </w:r>
+      <w:r>
+        <w:rPr>
+          <w:noProof/>
+        </w:rPr>
+        <w:t>2</w:t>
+      </w:r>
+      <w:r>
+        <w:fldChar w:fldCharType="end"/>
+      </w:r>
+      <w:r>
+        <w:rPr>
+          <w:rFonts w:hint="eastAsia"/>
+        </w:rPr>
+        <w:t>中钻铤轴线</w:t>
+      </w:r>
+      <w:r>
+        <w:rPr>
+          <w:rFonts w:hint="eastAsia"/>
+        </w:rPr>
+        <w:t>OZ</w:t>
+      </w:r>
+      <w:r>
+        <w:rPr>
+          <w:rFonts w:hint="eastAsia"/>
+        </w:rPr>
+        <w:t>与重力所在方向</w:t>
+      </w:r>
+      <w:r>
+        <w:rPr>
+          <w:rFonts w:hint="eastAsia"/>
+        </w:rPr>
+        <w:t>OD</w:t>
+      </w:r>
+      <w:r>
+        <w:rPr>
+          <w:rFonts w:hint="eastAsia"/>
+        </w:rPr>
+        <w:t>的夹角。</w:t>
+      </w:r>
+    </w:p>
+    <w:p>
+      <w:r>
+        <w:rPr>
+          <w:rFonts w:hint="eastAsia"/>
+        </w:rPr>
+        <w:tab/>
+      </w:r>
+      <w:proofErr w:type="gramStart"/>
+      <w:r>
+        <w:rPr>
+          <w:rFonts w:hint="eastAsia"/>
+          <w:b/>
+        </w:rPr>
+        <w:t>磁工具角</w:t>
+      </w:r>
+      <w:proofErr w:type="gramEnd"/>
+      <w:r>
+        <w:rPr>
+          <w:rFonts w:hint="eastAsia"/>
+        </w:rPr>
+        <w:tab/>
+      </w:r>
+      <w:r>
+        <w:fldChar w:fldCharType="begin"/>
+      </w:r>
+      <w:r>
+        <w:instrText xml:space="preserve"> </w:instrText>
+      </w:r>
+      <w:r>
+        <w:rPr>
+          <w:rFonts w:hint="eastAsia"/>
+        </w:rPr>
+        <w:instrText>REF _Ref372017444 \h</w:instrText>
+      </w:r>
+      <w:r>
+        <w:instrText xml:space="preserve"> </w:instrText>
+      </w:r>
+      <w:r>
+        <w:fldChar w:fldCharType="separate"/>
+      </w:r>
+      <w:r>
+        <w:rPr>
+          <w:rFonts w:hint="eastAsia"/>
+        </w:rPr>
+        <w:t>图</w:t>
+      </w:r>
+      <w:r>
+        <w:rPr>
+          <w:rFonts w:hint="eastAsia"/>
+        </w:rPr>
+        <w:t xml:space="preserve"> </w:t>
+      </w:r>
+      <w:r>
+        <w:rPr>
+          <w:noProof/>
+        </w:rPr>
+        <w:t>3</w:t>
+      </w:r>
+      <w:r>
+        <w:fldChar w:fldCharType="end"/>
+      </w:r>
+      <w:r>
+        <w:rPr>
+          <w:rFonts w:hint="eastAsia"/>
+        </w:rPr>
+        <w:t>中钻铤</w:t>
+      </w:r>
+      <w:r>
+        <w:rPr>
+          <w:rFonts w:hint="eastAsia"/>
+        </w:rPr>
+        <w:t>X</w:t>
+      </w:r>
+      <w:r>
+        <w:rPr>
+          <w:rFonts w:hint="eastAsia"/>
+        </w:rPr>
+        <w:t>轴与地磁矢量钻铤垂直截面上分量</w:t>
+      </w:r>
+      <w:r>
+        <w:rPr>
+          <w:rFonts w:hint="eastAsia"/>
+        </w:rPr>
+        <w:t>BH</w:t>
+      </w:r>
+      <w:r>
+        <w:rPr>
+          <w:rFonts w:hint="eastAsia"/>
+        </w:rPr>
+        <w:t>的夹角。</w:t>
+      </w:r>
+    </w:p>
+    <w:p>
+      <w:pPr>
+        <w:ind w:firstLine="420"/>
+      </w:pPr>
+      <w:r>
+        <w:rPr>
+          <w:rFonts w:hint="eastAsia"/>
+          <w:b/>
+        </w:rPr>
+        <w:t>井斜工具面角</w:t>
+      </w:r>
+      <w:r>
+        <w:rPr>
+          <w:rFonts w:hint="eastAsia"/>
+        </w:rPr>
+        <w:t xml:space="preserve"> </w:t>
+      </w:r>
+      <w:r>
+        <w:fldChar w:fldCharType="begin"/>
+      </w:r>
+      <w:r>
+        <w:instrText xml:space="preserve"> </w:instrText>
+      </w:r>
+      <w:r>
+        <w:rPr>
+          <w:rFonts w:hint="eastAsia"/>
+        </w:rPr>
+        <w:instrText>REF _Ref372017444 \h</w:instrText>
+      </w:r>
+      <w:r>
+        <w:instrText xml:space="preserve"> </w:instrText>
+      </w:r>
+      <w:r>
+        <w:fldChar w:fldCharType="separate"/>
+      </w:r>
+      <w:r>
+        <w:rPr>
+          <w:rFonts w:hint="eastAsia"/>
+        </w:rPr>
+        <w:t>图</w:t>
+      </w:r>
+      <w:r>
+        <w:rPr>
+          <w:rFonts w:hint="eastAsia"/>
+        </w:rPr>
+        <w:t xml:space="preserve"> </w:t>
+      </w:r>
+      <w:r>
+        <w:rPr>
+          <w:noProof/>
+        </w:rPr>
+        <w:t>3</w:t>
+      </w:r>
+      <w:r>
+        <w:fldChar w:fldCharType="end"/>
+      </w:r>
+      <w:r>
+        <w:rPr>
+          <w:rFonts w:hint="eastAsia"/>
+        </w:rPr>
+        <w:t>中钻铤垂直截面上重力分量</w:t>
+      </w:r>
+      <w:r>
+        <w:rPr>
+          <w:rFonts w:hint="eastAsia"/>
+        </w:rPr>
+        <w:t>GINC</w:t>
+      </w:r>
+      <w:r>
+        <w:rPr>
+          <w:rFonts w:hint="eastAsia"/>
+        </w:rPr>
+        <w:t>和地磁分量</w:t>
+      </w:r>
+      <w:r>
+        <w:rPr>
+          <w:rFonts w:hint="eastAsia"/>
+        </w:rPr>
+        <w:t>BH</w:t>
+      </w:r>
+      <w:r>
+        <w:rPr>
+          <w:rFonts w:hint="eastAsia"/>
+        </w:rPr>
+        <w:t>的夹角。</w:t>
+      </w:r>
+    </w:p>
+    <w:p>
+      <w:pPr>
+        <w:ind w:firstLine="420"/>
+      </w:pPr>
+      <w:r>
+        <w:rPr>
+          <w:rFonts w:hint="eastAsia"/>
+        </w:rPr>
+        <w:t>普利门公司给出的相关的计算公式如式</w:t>
+      </w:r>
+      <w:r>
+        <w:fldChar w:fldCharType="begin"/>
+      </w:r>
+      <w:r>
+        <w:instrText xml:space="preserve"> GOTOBUTTON ZEqnNum948937  \* MERGEFORMAT </w:instrText>
+      </w:r>
+      <w:fldSimple w:instr=" REF ZEqnNum948937 \* Charformat \! \* MERGEFORMAT ">
+        <w:r>
+          <w:instrText>(3)</w:instrText>
+        </w:r>
+      </w:fldSimple>
       <w:r>
         <w:fldChar w:fldCharType="end"/>
       </w:r>
@@ -2919,361 +3283,16 @@
         <w:fldChar w:fldCharType="begin"/>
       </w:r>
       <w:r>
-        <w:instrText xml:space="preserve"> GOTOBUTTON ZEqnNum236978  \* MERGEFORMAT </w:instrText>
-      </w:r>
-      <w:r>
-        <w:fldChar w:fldCharType="begin"/>
-      </w:r>
-      <w:r>
-        <w:instrText xml:space="preserve"> REF ZEqnNum236978 \* Charformat \! \* MERGEFORMAT </w:instrText>
-      </w:r>
-      <w:r>
-        <w:fldChar w:fldCharType="separate"/>
-      </w:r>
-      <w:r>
-        <w:instrText>(2)</w:instrText>
-      </w:r>
-      <w:r>
-        <w:fldChar w:fldCharType="end"/>
-      </w:r>
-      <w:r>
-        <w:fldChar w:fldCharType="end"/>
-      </w:r>
-      <w:r>
-        <w:rPr>
-          <w:rFonts w:hint="eastAsia"/>
-        </w:rPr>
-        <w:t>构成了</w:t>
-      </w:r>
-      <w:proofErr w:type="gramStart"/>
-      <w:r>
-        <w:rPr>
-          <w:rFonts w:hint="eastAsia"/>
-        </w:rPr>
-        <w:t>一组超定方程</w:t>
-      </w:r>
-      <w:proofErr w:type="gramEnd"/>
-      <w:r>
-        <w:rPr>
-          <w:rFonts w:hint="eastAsia"/>
-        </w:rPr>
-        <w:t>。因此，可以通过加速度计和磁通门的测量解算出钻铤当前的姿态。</w:t>
-      </w:r>
-    </w:p>
-    <w:p>
-      <w:r>
-        <w:rPr>
-          <w:rFonts w:hint="eastAsia"/>
-        </w:rPr>
-        <w:tab/>
-      </w:r>
-      <w:r>
-        <w:rPr>
-          <w:rFonts w:hint="eastAsia"/>
-        </w:rPr>
-        <w:t>钻铤定向系统主要对以下几个角度感兴趣：</w:t>
-      </w:r>
-    </w:p>
-    <w:p>
-      <w:r>
-        <w:rPr>
-          <w:rFonts w:hint="eastAsia"/>
-        </w:rPr>
-        <w:tab/>
-      </w:r>
-      <w:r>
-        <w:rPr>
-          <w:rFonts w:hint="eastAsia"/>
-          <w:b/>
-        </w:rPr>
-        <w:t>井斜角</w:t>
-      </w:r>
-      <w:r>
-        <w:rPr>
-          <w:rFonts w:hint="eastAsia"/>
-        </w:rPr>
-        <w:t xml:space="preserve"> </w:t>
-      </w:r>
-      <w:r>
-        <w:fldChar w:fldCharType="begin"/>
-      </w:r>
-      <w:r>
-        <w:instrText xml:space="preserve"> </w:instrText>
-      </w:r>
-      <w:r>
-        <w:rPr>
-          <w:rFonts w:hint="eastAsia"/>
-        </w:rPr>
-        <w:instrText>REF _Ref373739925 \h</w:instrText>
-      </w:r>
-      <w:r>
-        <w:instrText xml:space="preserve"> </w:instrText>
-      </w:r>
-      <w:r>
-        <w:fldChar w:fldCharType="separate"/>
-      </w:r>
-      <w:r>
-        <w:rPr>
-          <w:rFonts w:hint="eastAsia"/>
-        </w:rPr>
-        <w:t>图</w:t>
-      </w:r>
-      <w:r>
-        <w:rPr>
-          <w:rFonts w:hint="eastAsia"/>
-        </w:rPr>
-        <w:t xml:space="preserve"> </w:t>
-      </w:r>
-      <w:r>
-        <w:rPr>
-          <w:noProof/>
-        </w:rPr>
-        <w:t>2</w:t>
-      </w:r>
-      <w:r>
-        <w:fldChar w:fldCharType="end"/>
-      </w:r>
-      <w:r>
-        <w:rPr>
-          <w:rFonts w:hint="eastAsia"/>
-        </w:rPr>
-        <w:t>中钻铤轴线</w:t>
-      </w:r>
-      <w:r>
-        <w:rPr>
-          <w:rFonts w:hint="eastAsia"/>
-        </w:rPr>
-        <w:t>OZ</w:t>
-      </w:r>
-      <w:r>
-        <w:rPr>
-          <w:rFonts w:hint="eastAsia"/>
-        </w:rPr>
-        <w:t>与重力所在方向</w:t>
-      </w:r>
-      <w:r>
-        <w:rPr>
-          <w:rFonts w:hint="eastAsia"/>
-        </w:rPr>
-        <w:t>OD</w:t>
-      </w:r>
-      <w:r>
-        <w:rPr>
-          <w:rFonts w:hint="eastAsia"/>
-        </w:rPr>
-        <w:t>的夹角。</w:t>
-      </w:r>
-    </w:p>
-    <w:p>
-      <w:r>
-        <w:rPr>
-          <w:rFonts w:hint="eastAsia"/>
-        </w:rPr>
-        <w:tab/>
-      </w:r>
-      <w:proofErr w:type="gramStart"/>
-      <w:r>
-        <w:rPr>
-          <w:rFonts w:hint="eastAsia"/>
-          <w:b/>
-        </w:rPr>
-        <w:t>磁工具角</w:t>
-      </w:r>
-      <w:proofErr w:type="gramEnd"/>
-      <w:r>
-        <w:rPr>
-          <w:rFonts w:hint="eastAsia"/>
-        </w:rPr>
-        <w:tab/>
-      </w:r>
-      <w:r>
-        <w:fldChar w:fldCharType="begin"/>
-      </w:r>
-      <w:r>
-        <w:instrText xml:space="preserve"> </w:instrText>
-      </w:r>
-      <w:r>
-        <w:rPr>
-          <w:rFonts w:hint="eastAsia"/>
-        </w:rPr>
-        <w:instrText>REF _Ref372017444 \h</w:instrText>
-      </w:r>
-      <w:r>
-        <w:instrText xml:space="preserve"> </w:instrText>
-      </w:r>
-      <w:r>
-        <w:fldChar w:fldCharType="separate"/>
-      </w:r>
-      <w:r>
-        <w:rPr>
-          <w:rFonts w:hint="eastAsia"/>
-        </w:rPr>
-        <w:t>图</w:t>
-      </w:r>
-      <w:r>
-        <w:rPr>
-          <w:rFonts w:hint="eastAsia"/>
-        </w:rPr>
-        <w:t xml:space="preserve"> </w:t>
-      </w:r>
-      <w:r>
-        <w:rPr>
-          <w:noProof/>
-        </w:rPr>
-        <w:t>3</w:t>
-      </w:r>
-      <w:r>
-        <w:fldChar w:fldCharType="end"/>
-      </w:r>
-      <w:r>
-        <w:rPr>
-          <w:rFonts w:hint="eastAsia"/>
-        </w:rPr>
-        <w:t>中钻铤</w:t>
-      </w:r>
-      <w:r>
-        <w:rPr>
-          <w:rFonts w:hint="eastAsia"/>
-        </w:rPr>
-        <w:t>X</w:t>
-      </w:r>
-      <w:r>
-        <w:rPr>
-          <w:rFonts w:hint="eastAsia"/>
-        </w:rPr>
-        <w:t>轴与地磁矢量钻铤垂直截面上分量</w:t>
-      </w:r>
-      <w:r>
-        <w:rPr>
-          <w:rFonts w:hint="eastAsia"/>
-        </w:rPr>
-        <w:t>BH</w:t>
-      </w:r>
-      <w:r>
-        <w:rPr>
-          <w:rFonts w:hint="eastAsia"/>
-        </w:rPr>
-        <w:t>的夹角。</w:t>
-      </w:r>
-    </w:p>
-    <w:p>
-      <w:pPr>
-        <w:ind w:firstLine="420"/>
-      </w:pPr>
-      <w:r>
-        <w:rPr>
-          <w:rFonts w:hint="eastAsia"/>
-          <w:b/>
-        </w:rPr>
-        <w:t>井斜工具面角</w:t>
-      </w:r>
-      <w:r>
-        <w:rPr>
-          <w:rFonts w:hint="eastAsia"/>
-        </w:rPr>
-        <w:t xml:space="preserve"> </w:t>
-      </w:r>
-      <w:r>
-        <w:fldChar w:fldCharType="begin"/>
-      </w:r>
-      <w:r>
-        <w:instrText xml:space="preserve"> </w:instrText>
-      </w:r>
-      <w:r>
-        <w:rPr>
-          <w:rFonts w:hint="eastAsia"/>
-        </w:rPr>
-        <w:instrText>REF _Ref372017444 \h</w:instrText>
-      </w:r>
-      <w:r>
-        <w:instrText xml:space="preserve"> </w:instrText>
-      </w:r>
-      <w:r>
-        <w:fldChar w:fldCharType="separate"/>
-      </w:r>
-      <w:r>
-        <w:rPr>
-          <w:rFonts w:hint="eastAsia"/>
-        </w:rPr>
-        <w:t>图</w:t>
-      </w:r>
-      <w:r>
-        <w:rPr>
-          <w:rFonts w:hint="eastAsia"/>
-        </w:rPr>
-        <w:t xml:space="preserve"> </w:t>
-      </w:r>
-      <w:r>
-        <w:rPr>
-          <w:noProof/>
-        </w:rPr>
-        <w:t>3</w:t>
-      </w:r>
-      <w:r>
-        <w:fldChar w:fldCharType="end"/>
-      </w:r>
-      <w:r>
-        <w:rPr>
-          <w:rFonts w:hint="eastAsia"/>
-        </w:rPr>
-        <w:t>中钻铤垂直截面上重力分量</w:t>
-      </w:r>
-      <w:r>
-        <w:rPr>
-          <w:rFonts w:hint="eastAsia"/>
-        </w:rPr>
-        <w:t>GINC</w:t>
-      </w:r>
-      <w:r>
-        <w:rPr>
-          <w:rFonts w:hint="eastAsia"/>
-        </w:rPr>
-        <w:t>和地磁分量</w:t>
-      </w:r>
-      <w:r>
-        <w:rPr>
-          <w:rFonts w:hint="eastAsia"/>
-        </w:rPr>
-        <w:t>BH</w:t>
-      </w:r>
-      <w:r>
-        <w:rPr>
-          <w:rFonts w:hint="eastAsia"/>
-        </w:rPr>
-        <w:t>的夹角。</w:t>
-      </w:r>
-    </w:p>
-    <w:p>
-      <w:pPr>
-        <w:ind w:firstLine="420"/>
-      </w:pPr>
-      <w:r>
-        <w:rPr>
-          <w:rFonts w:hint="eastAsia"/>
-        </w:rPr>
-        <w:t>普利门公司给出的相关的计算公式如式</w:t>
-      </w:r>
-      <w:r>
-        <w:fldChar w:fldCharType="begin"/>
-      </w:r>
-      <w:r>
-        <w:instrText xml:space="preserve"> GOTOBUTTON ZEqnNum948937  \* MERGEFORMAT </w:instrText>
-      </w:r>
-      <w:r>
-        <w:fldChar w:fldCharType="begin"/>
-      </w:r>
-      <w:r>
-        <w:instrText xml:space="preserve"> REF ZEqnNum948937 \* Charformat \! \* MERGEFORMAT </w:instrText>
-      </w:r>
-      <w:r>
-        <w:fldChar w:fldCharType="separate"/>
-      </w:r>
-      <w:r>
-        <w:instrText>(3)</w:instrText>
-      </w:r>
-      <w:r>
-        <w:fldChar w:fldCharType="end"/>
-      </w:r>
+        <w:instrText xml:space="preserve"> GOTOBUTTON ZEqnNum280305  \* MERGEFORMAT </w:instrText>
+      </w:r>
+      <w:fldSimple w:instr=" REF ZEqnNum280305 \* Charformat \! \* MERGEFORMAT ">
+        <w:r>
+          <w:rPr>
+            <w:sz w:val="21"/>
+          </w:rPr>
+          <w:instrText>(4)</w:instrText>
+        </w:r>
+      </w:fldSimple>
       <w:r>
         <w:fldChar w:fldCharType="end"/>
       </w:r>
@@ -3287,65 +3306,16 @@
         <w:fldChar w:fldCharType="begin"/>
       </w:r>
       <w:r>
-        <w:instrText xml:space="preserve"> GOTOBUTTON ZEqnNum280305  \* MERGEFORMAT </w:instrText>
-      </w:r>
-      <w:r>
-        <w:fldChar w:fldCharType="begin"/>
-      </w:r>
-      <w:r>
-        <w:instrText xml:space="preserve"> REF ZEqnNum280305 \* Charformat \! \* MERGEFORMAT </w:instrText>
-      </w:r>
-      <w:r>
-        <w:fldChar w:fldCharType="separate"/>
-      </w:r>
-      <w:r>
-        <w:rPr>
-          <w:sz w:val="21"/>
-        </w:rPr>
-        <w:instrText>(4)</w:instrText>
-      </w:r>
-      <w:r>
-        <w:rPr>
-          <w:sz w:val="21"/>
-        </w:rPr>
-        <w:fldChar w:fldCharType="end"/>
-      </w:r>
-      <w:r>
-        <w:fldChar w:fldCharType="end"/>
-      </w:r>
-      <w:r>
-        <w:rPr>
-          <w:rFonts w:hint="eastAsia"/>
-        </w:rPr>
-        <w:t>、</w:t>
-      </w:r>
-      <w:r>
-        <w:fldChar w:fldCharType="begin"/>
-      </w:r>
-      <w:r>
         <w:instrText xml:space="preserve"> GOTOBUTTON ZEqnNum639213  \* MERGEFORMAT </w:instrText>
       </w:r>
-      <w:r>
-        <w:fldChar w:fldCharType="begin"/>
-      </w:r>
-      <w:r>
-        <w:instrText xml:space="preserve"> REF ZEqnNum639213 \* Charformat \! \* MERGEFORMAT </w:instrText>
-      </w:r>
-      <w:r>
-        <w:fldChar w:fldCharType="separate"/>
-      </w:r>
-      <w:r>
-        <w:rPr>
-          <w:sz w:val="21"/>
-        </w:rPr>
-        <w:instrText>(5)</w:instrText>
-      </w:r>
-      <w:r>
-        <w:rPr>
-          <w:sz w:val="21"/>
-        </w:rPr>
-        <w:fldChar w:fldCharType="end"/>
-      </w:r>
+      <w:fldSimple w:instr=" REF ZEqnNum639213 \* Charformat \! \* MERGEFORMAT ">
+        <w:r>
+          <w:rPr>
+            <w:sz w:val="21"/>
+          </w:rPr>
+          <w:instrText>(5)</w:instrText>
+        </w:r>
+      </w:fldSimple>
       <w:r>
         <w:fldChar w:fldCharType="end"/>
       </w:r>
@@ -3369,7 +3339,7 @@
           <v:shape id="_x0000_i1034" type="#_x0000_t75" style="width:209.75pt;height:209.1pt" o:ole="">
             <v:imagedata r:id="rId29" o:title=""/>
           </v:shape>
-          <o:OLEObject Type="Embed" ProgID="Visio.Drawing.11" ShapeID="_x0000_i1034" DrawAspect="Content" ObjectID="_1450618096" r:id="rId30"/>
+          <o:OLEObject Type="Embed" ProgID="Visio.Drawing.11" ShapeID="_x0000_i1034" DrawAspect="Content" ObjectID="_1451111788" r:id="rId30"/>
         </w:object>
       </w:r>
     </w:p>
@@ -3483,7 +3453,7 @@
           <v:shape id="_x0000_i1035" type="#_x0000_t75" style="width:176.55pt;height:80.15pt" o:ole="">
             <v:imagedata r:id="rId31" o:title=""/>
           </v:shape>
-          <o:OLEObject Type="Embed" ProgID="Equation.DSMT4" ShapeID="_x0000_i1035" DrawAspect="Content" ObjectID="_1450618097" r:id="rId32"/>
+          <o:OLEObject Type="Embed" ProgID="Equation.DSMT4" ShapeID="_x0000_i1035" DrawAspect="Content" ObjectID="_1451111789" r:id="rId32"/>
         </w:object>
       </w:r>
       <w:r>
@@ -3514,14 +3484,27 @@
       <w:r>
         <w:instrText>(</w:instrText>
       </w:r>
-      <w:fldSimple w:instr=" SEQ MTEqn \c \* Arabic \* MERGEFORMAT ">
-        <w:r>
-          <w:rPr>
-            <w:noProof/>
-          </w:rPr>
-          <w:instrText>3</w:instrText>
-        </w:r>
-      </w:fldSimple>
+      <w:r>
+        <w:fldChar w:fldCharType="begin"/>
+      </w:r>
+      <w:r>
+        <w:instrText xml:space="preserve"> SEQ MTEqn \c \* Arabic \* MERGEFORMAT </w:instrText>
+      </w:r>
+      <w:r>
+        <w:fldChar w:fldCharType="separate"/>
+      </w:r>
+      <w:r>
+        <w:rPr>
+          <w:noProof/>
+        </w:rPr>
+        <w:instrText>3</w:instrText>
+      </w:r>
+      <w:r>
+        <w:rPr>
+          <w:noProof/>
+        </w:rPr>
+        <w:fldChar w:fldCharType="end"/>
+      </w:r>
       <w:r>
         <w:instrText>)</w:instrText>
       </w:r>
@@ -3567,7 +3550,7 @@
           <v:shape id="_x0000_i1036" type="#_x0000_t75" style="width:230.4pt;height:42.55pt" o:ole="">
             <v:imagedata r:id="rId33" o:title=""/>
           </v:shape>
-          <o:OLEObject Type="Embed" ProgID="Equation.DSMT4" ShapeID="_x0000_i1036" DrawAspect="Content" ObjectID="_1450618098" r:id="rId34"/>
+          <o:OLEObject Type="Embed" ProgID="Equation.DSMT4" ShapeID="_x0000_i1036" DrawAspect="Content" ObjectID="_1451111790" r:id="rId34"/>
         </w:object>
       </w:r>
       <w:r>
@@ -3701,7 +3684,7 @@
           <v:shape id="_x0000_i1037" type="#_x0000_t75" style="width:167.15pt;height:1in" o:ole="">
             <v:imagedata r:id="rId35" o:title=""/>
           </v:shape>
-          <o:OLEObject Type="Embed" ProgID="Equation.DSMT4" ShapeID="_x0000_i1037" DrawAspect="Content" ObjectID="_1450618099" r:id="rId36"/>
+          <o:OLEObject Type="Embed" ProgID="Equation.DSMT4" ShapeID="_x0000_i1037" DrawAspect="Content" ObjectID="_1451111791" r:id="rId36"/>
         </w:object>
       </w:r>
     </w:p>
@@ -3733,7 +3716,7 @@
           <v:shape id="_x0000_i1038" type="#_x0000_t75" style="width:210.35pt;height:34.45pt" o:ole="">
             <v:imagedata r:id="rId37" o:title=""/>
           </v:shape>
-          <o:OLEObject Type="Embed" ProgID="Equation.DSMT4" ShapeID="_x0000_i1038" DrawAspect="Content" ObjectID="_1450618100" r:id="rId38"/>
+          <o:OLEObject Type="Embed" ProgID="Equation.DSMT4" ShapeID="_x0000_i1038" DrawAspect="Content" ObjectID="_1451111792" r:id="rId38"/>
         </w:object>
       </w:r>
       <w:r>
@@ -3746,7 +3729,7 @@
           <v:shape id="_x0000_i1039" type="#_x0000_t75" style="width:130.25pt;height:34.45pt" o:ole="">
             <v:imagedata r:id="rId39" o:title=""/>
           </v:shape>
-          <o:OLEObject Type="Embed" ProgID="Equation.DSMT4" ShapeID="_x0000_i1039" DrawAspect="Content" ObjectID="_1450618101" r:id="rId40"/>
+          <o:OLEObject Type="Embed" ProgID="Equation.DSMT4" ShapeID="_x0000_i1039" DrawAspect="Content" ObjectID="_1451111793" r:id="rId40"/>
         </w:object>
       </w:r>
       <w:r>
@@ -5616,9 +5599,6 @@
     <w:p>
       <w:pPr>
         <w:pStyle w:val="1"/>
-        <w:rPr>
-          <w:rFonts w:hint="eastAsia"/>
-        </w:rPr>
       </w:pPr>
       <w:bookmarkStart w:id="21" w:name="_Toc376870377"/>
       <w:r>
@@ -5636,11 +5616,6 @@
       <w:bookmarkEnd w:id="21"/>
     </w:p>
     <w:p>
-      <w:pPr>
-        <w:rPr>
-          <w:rFonts w:hint="eastAsia"/>
-        </w:rPr>
-      </w:pPr>
       <w:r>
         <w:rPr>
           <w:rFonts w:hint="eastAsia"/>
@@ -5661,11 +5636,6 @@
       </w:r>
     </w:p>
     <w:p>
-      <w:pPr>
-        <w:rPr>
-          <w:rFonts w:hint="eastAsia"/>
-        </w:rPr>
-      </w:pPr>
       <w:r>
         <w:rPr>
           <w:rFonts w:hint="eastAsia"/>
@@ -5747,13 +5717,7 @@
         <w:t>的过程，理论上，对于非线性函数的统计量的估计可以达到三阶准确性。</w:t>
       </w:r>
     </w:p>
-    <w:p>
-      <w:pPr>
-        <w:rPr>
-          <w:rFonts w:hint="eastAsia"/>
-        </w:rPr>
-      </w:pPr>
-    </w:p>
+    <w:p/>
     <w:p/>
     <w:p>
       <w:pPr>
@@ -5844,7 +5808,7 @@
           <v:shape id="_x0000_i1040" type="#_x0000_t75" style="width:16.3pt;height:18.8pt" o:ole="">
             <v:imagedata r:id="rId50" o:title=""/>
           </v:shape>
-          <o:OLEObject Type="Embed" ProgID="Equation.DSMT4" ShapeID="_x0000_i1040" DrawAspect="Content" ObjectID="_1450618102" r:id="rId51"/>
+          <o:OLEObject Type="Embed" ProgID="Equation.DSMT4" ShapeID="_x0000_i1040" DrawAspect="Content" ObjectID="_1451111794" r:id="rId51"/>
         </w:object>
       </w:r>
       <w:r>
@@ -5874,7 +5838,7 @@
           <v:shape id="_x0000_i1041" type="#_x0000_t75" style="width:16.3pt;height:18.8pt" o:ole="">
             <v:imagedata r:id="rId52" o:title=""/>
           </v:shape>
-          <o:OLEObject Type="Embed" ProgID="Equation.DSMT4" ShapeID="_x0000_i1041" DrawAspect="Content" ObjectID="_1450618103" r:id="rId53"/>
+          <o:OLEObject Type="Embed" ProgID="Equation.DSMT4" ShapeID="_x0000_i1041" DrawAspect="Content" ObjectID="_1451111795" r:id="rId53"/>
         </w:object>
       </w:r>
       <w:r>
@@ -5942,14 +5906,27 @@
       <w:r>
         <w:instrText>(</w:instrText>
       </w:r>
-      <w:fldSimple w:instr=" SEQ MTEqn \c \* Arabic \* MERGEFORMAT ">
-        <w:r>
-          <w:rPr>
-            <w:noProof/>
-          </w:rPr>
-          <w:instrText>6</w:instrText>
-        </w:r>
-      </w:fldSimple>
+      <w:r>
+        <w:fldChar w:fldCharType="begin"/>
+      </w:r>
+      <w:r>
+        <w:instrText xml:space="preserve"> SEQ MTEqn \c \* Arabic \* MERGEFORMAT </w:instrText>
+      </w:r>
+      <w:r>
+        <w:fldChar w:fldCharType="separate"/>
+      </w:r>
+      <w:r>
+        <w:rPr>
+          <w:noProof/>
+        </w:rPr>
+        <w:instrText>6</w:instrText>
+      </w:r>
+      <w:r>
+        <w:rPr>
+          <w:noProof/>
+        </w:rPr>
+        <w:fldChar w:fldCharType="end"/>
+      </w:r>
       <w:r>
         <w:instrText>)</w:instrText>
       </w:r>
@@ -6080,7 +6057,7 @@
           <v:shape id="_x0000_i1042" type="#_x0000_t75" style="width:97.05pt;height:21.9pt" o:ole="">
             <v:imagedata r:id="rId55" o:title=""/>
           </v:shape>
-          <o:OLEObject Type="Embed" ProgID="Equation.DSMT4" ShapeID="_x0000_i1042" DrawAspect="Content" ObjectID="_1450618104" r:id="rId56"/>
+          <o:OLEObject Type="Embed" ProgID="Equation.DSMT4" ShapeID="_x0000_i1042" DrawAspect="Content" ObjectID="_1451111796" r:id="rId56"/>
         </w:object>
       </w:r>
     </w:p>
@@ -6130,7 +6107,7 @@
           <v:shape id="_x0000_i1043" type="#_x0000_t75" style="width:77pt;height:21.9pt" o:ole="">
             <v:imagedata r:id="rId57" o:title=""/>
           </v:shape>
-          <o:OLEObject Type="Embed" ProgID="Equation.DSMT4" ShapeID="_x0000_i1043" DrawAspect="Content" ObjectID="_1450618105" r:id="rId58"/>
+          <o:OLEObject Type="Embed" ProgID="Equation.DSMT4" ShapeID="_x0000_i1043" DrawAspect="Content" ObjectID="_1451111797" r:id="rId58"/>
         </w:object>
       </w:r>
     </w:p>
@@ -6157,7 +6134,7 @@
           <v:shape id="_x0000_i1044" type="#_x0000_t75" style="width:13.75pt;height:18.8pt" o:ole="">
             <v:imagedata r:id="rId59" o:title=""/>
           </v:shape>
-          <o:OLEObject Type="Embed" ProgID="Equation.DSMT4" ShapeID="_x0000_i1044" DrawAspect="Content" ObjectID="_1450618106" r:id="rId60"/>
+          <o:OLEObject Type="Embed" ProgID="Equation.DSMT4" ShapeID="_x0000_i1044" DrawAspect="Content" ObjectID="_1451111798" r:id="rId60"/>
         </w:object>
       </w:r>
       <w:r>
@@ -6174,7 +6151,7 @@
           <v:shape id="_x0000_i1045" type="#_x0000_t75" style="width:13.75pt;height:18.8pt" o:ole="">
             <v:imagedata r:id="rId61" o:title=""/>
           </v:shape>
-          <o:OLEObject Type="Embed" ProgID="Equation.DSMT4" ShapeID="_x0000_i1045" DrawAspect="Content" ObjectID="_1450618107" r:id="rId62"/>
+          <o:OLEObject Type="Embed" ProgID="Equation.DSMT4" ShapeID="_x0000_i1045" DrawAspect="Content" ObjectID="_1451111799" r:id="rId62"/>
         </w:object>
       </w:r>
       <w:r>
@@ -6205,7 +6182,7 @@
           <v:shape id="_x0000_i1046" type="#_x0000_t75" style="width:83.25pt;height:21.9pt" o:ole="">
             <v:imagedata r:id="rId63" o:title=""/>
           </v:shape>
-          <o:OLEObject Type="Embed" ProgID="Equation.DSMT4" ShapeID="_x0000_i1046" DrawAspect="Content" ObjectID="_1450618108" r:id="rId64"/>
+          <o:OLEObject Type="Embed" ProgID="Equation.DSMT4" ShapeID="_x0000_i1046" DrawAspect="Content" ObjectID="_1451111800" r:id="rId64"/>
         </w:object>
       </w:r>
       <w:r>
@@ -6233,14 +6210,27 @@
       <w:r>
         <w:instrText>(</w:instrText>
       </w:r>
-      <w:fldSimple w:instr=" SEQ MTEqn \c \* Arabic \* MERGEFORMAT ">
-        <w:r>
-          <w:rPr>
-            <w:noProof/>
-          </w:rPr>
-          <w:instrText>7</w:instrText>
-        </w:r>
-      </w:fldSimple>
+      <w:r>
+        <w:fldChar w:fldCharType="begin"/>
+      </w:r>
+      <w:r>
+        <w:instrText xml:space="preserve"> SEQ MTEqn \c \* Arabic \* MERGEFORMAT </w:instrText>
+      </w:r>
+      <w:r>
+        <w:fldChar w:fldCharType="separate"/>
+      </w:r>
+      <w:r>
+        <w:rPr>
+          <w:noProof/>
+        </w:rPr>
+        <w:instrText>7</w:instrText>
+      </w:r>
+      <w:r>
+        <w:rPr>
+          <w:noProof/>
+        </w:rPr>
+        <w:fldChar w:fldCharType="end"/>
+      </w:r>
       <w:r>
         <w:instrText>)</w:instrText>
       </w:r>
@@ -6288,7 +6278,7 @@
           <v:shape id="_x0000_i1047" type="#_x0000_t75" style="width:18.15pt;height:18.15pt" o:ole="">
             <v:imagedata r:id="rId65" o:title=""/>
           </v:shape>
-          <o:OLEObject Type="Embed" ProgID="Equation.DSMT4" ShapeID="_x0000_i1047" DrawAspect="Content" ObjectID="_1450618109" r:id="rId66"/>
+          <o:OLEObject Type="Embed" ProgID="Equation.DSMT4" ShapeID="_x0000_i1047" DrawAspect="Content" ObjectID="_1451111801" r:id="rId66"/>
         </w:object>
       </w:r>
       <w:r>
@@ -6319,7 +6309,7 @@
           <v:shape id="_x0000_i1048" type="#_x0000_t75" style="width:62pt;height:18.8pt" o:ole="">
             <v:imagedata r:id="rId67" o:title=""/>
           </v:shape>
-          <o:OLEObject Type="Embed" ProgID="Equation.DSMT4" ShapeID="_x0000_i1048" DrawAspect="Content" ObjectID="_1450618110" r:id="rId68"/>
+          <o:OLEObject Type="Embed" ProgID="Equation.DSMT4" ShapeID="_x0000_i1048" DrawAspect="Content" ObjectID="_1451111802" r:id="rId68"/>
         </w:object>
       </w:r>
     </w:p>
@@ -6345,7 +6335,7 @@
           <v:shape id="_x0000_i1049" type="#_x0000_t75" style="width:21.3pt;height:18.8pt" o:ole="">
             <v:imagedata r:id="rId69" o:title=""/>
           </v:shape>
-          <o:OLEObject Type="Embed" ProgID="Equation.DSMT4" ShapeID="_x0000_i1049" DrawAspect="Content" ObjectID="_1450618111" r:id="rId70"/>
+          <o:OLEObject Type="Embed" ProgID="Equation.DSMT4" ShapeID="_x0000_i1049" DrawAspect="Content" ObjectID="_1451111803" r:id="rId70"/>
         </w:object>
       </w:r>
       <w:r>
@@ -6360,21 +6350,11 @@
       <w:r>
         <w:instrText xml:space="preserve"> GOTOBUTTON ZEqnNum481689  \* MERGEFORMAT </w:instrText>
       </w:r>
-      <w:r>
-        <w:fldChar w:fldCharType="begin"/>
-      </w:r>
-      <w:r>
-        <w:instrText xml:space="preserve"> REF ZEqnNum481689 \* Charformat \! \* MERGEFORMAT </w:instrText>
-      </w:r>
-      <w:r>
-        <w:fldChar w:fldCharType="separate"/>
-      </w:r>
-      <w:r>
-        <w:instrText>(6)</w:instrText>
-      </w:r>
-      <w:r>
-        <w:fldChar w:fldCharType="end"/>
-      </w:r>
+      <w:fldSimple w:instr=" REF ZEqnNum481689 \* Charformat \! \* MERGEFORMAT ">
+        <w:r>
+          <w:instrText>(6)</w:instrText>
+        </w:r>
+      </w:fldSimple>
       <w:r>
         <w:fldChar w:fldCharType="end"/>
       </w:r>
@@ -6450,7 +6430,7 @@
           <v:shape id="_x0000_i1050" type="#_x0000_t75" style="width:43.85pt;height:18.8pt" o:ole="">
             <v:imagedata r:id="rId71" o:title=""/>
           </v:shape>
-          <o:OLEObject Type="Embed" ProgID="Equation.DSMT4" ShapeID="_x0000_i1050" DrawAspect="Content" ObjectID="_1450618112" r:id="rId72"/>
+          <o:OLEObject Type="Embed" ProgID="Equation.DSMT4" ShapeID="_x0000_i1050" DrawAspect="Content" ObjectID="_1451111804" r:id="rId72"/>
         </w:object>
       </w:r>
       <w:r>
@@ -6467,7 +6447,7 @@
           <v:shape id="_x0000_i1051" type="#_x0000_t75" style="width:53.2pt;height:23.8pt" o:ole="">
             <v:imagedata r:id="rId73" o:title=""/>
           </v:shape>
-          <o:OLEObject Type="Embed" ProgID="Equation.DSMT4" ShapeID="_x0000_i1051" DrawAspect="Content" ObjectID="_1450618113" r:id="rId74"/>
+          <o:OLEObject Type="Embed" ProgID="Equation.DSMT4" ShapeID="_x0000_i1051" DrawAspect="Content" ObjectID="_1451111805" r:id="rId74"/>
         </w:object>
       </w:r>
       <w:r>
@@ -6498,7 +6478,7 @@
           <v:shape id="_x0000_i1052" type="#_x0000_t75" style="width:175.95pt;height:28.15pt" o:ole="">
             <v:imagedata r:id="rId75" o:title=""/>
           </v:shape>
-          <o:OLEObject Type="Embed" ProgID="Equation.DSMT4" ShapeID="_x0000_i1052" DrawAspect="Content" ObjectID="_1450618114" r:id="rId76"/>
+          <o:OLEObject Type="Embed" ProgID="Equation.DSMT4" ShapeID="_x0000_i1052" DrawAspect="Content" ObjectID="_1451111806" r:id="rId76"/>
         </w:object>
       </w:r>
       <w:r>
@@ -6526,14 +6506,27 @@
       <w:r>
         <w:instrText>(</w:instrText>
       </w:r>
-      <w:fldSimple w:instr=" SEQ MTEqn \c \* Arabic \* MERGEFORMAT ">
-        <w:r>
-          <w:rPr>
-            <w:noProof/>
-          </w:rPr>
-          <w:instrText>8</w:instrText>
-        </w:r>
-      </w:fldSimple>
+      <w:r>
+        <w:fldChar w:fldCharType="begin"/>
+      </w:r>
+      <w:r>
+        <w:instrText xml:space="preserve"> SEQ MTEqn \c \* Arabic \* MERGEFORMAT </w:instrText>
+      </w:r>
+      <w:r>
+        <w:fldChar w:fldCharType="separate"/>
+      </w:r>
+      <w:r>
+        <w:rPr>
+          <w:noProof/>
+        </w:rPr>
+        <w:instrText>8</w:instrText>
+      </w:r>
+      <w:r>
+        <w:rPr>
+          <w:noProof/>
+        </w:rPr>
+        <w:fldChar w:fldCharType="end"/>
+      </w:r>
       <w:r>
         <w:instrText>)</w:instrText>
       </w:r>
@@ -6564,7 +6557,7 @@
           <v:shape id="_x0000_i1053" type="#_x0000_t75" style="width:45.7pt;height:20.05pt" o:ole="">
             <v:imagedata r:id="rId77" o:title=""/>
           </v:shape>
-          <o:OLEObject Type="Embed" ProgID="Equation.DSMT4" ShapeID="_x0000_i1053" DrawAspect="Content" ObjectID="_1450618115" r:id="rId78"/>
+          <o:OLEObject Type="Embed" ProgID="Equation.DSMT4" ShapeID="_x0000_i1053" DrawAspect="Content" ObjectID="_1451111807" r:id="rId78"/>
         </w:object>
       </w:r>
       <w:r>
@@ -6581,7 +6574,7 @@
           <v:shape id="_x0000_i1054" type="#_x0000_t75" style="width:18.15pt;height:18.8pt" o:ole="">
             <v:imagedata r:id="rId79" o:title=""/>
           </v:shape>
-          <o:OLEObject Type="Embed" ProgID="Equation.DSMT4" ShapeID="_x0000_i1054" DrawAspect="Content" ObjectID="_1450618116" r:id="rId80"/>
+          <o:OLEObject Type="Embed" ProgID="Equation.DSMT4" ShapeID="_x0000_i1054" DrawAspect="Content" ObjectID="_1451111808" r:id="rId80"/>
         </w:object>
       </w:r>
       <w:r>
@@ -6630,7 +6623,7 @@
           <v:shape id="_x0000_i1055" type="#_x0000_t75" style="width:48.2pt;height:31.3pt" o:ole="">
             <v:imagedata r:id="rId81" o:title=""/>
           </v:shape>
-          <o:OLEObject Type="Embed" ProgID="Equation.DSMT4" ShapeID="_x0000_i1055" DrawAspect="Content" ObjectID="_1450618117" r:id="rId82"/>
+          <o:OLEObject Type="Embed" ProgID="Equation.DSMT4" ShapeID="_x0000_i1055" DrawAspect="Content" ObjectID="_1451111809" r:id="rId82"/>
         </w:object>
       </w:r>
       <w:r>
@@ -6661,14 +6654,27 @@
       <w:r>
         <w:instrText>(</w:instrText>
       </w:r>
-      <w:fldSimple w:instr=" SEQ MTEqn \c \* Arabic \* MERGEFORMAT ">
-        <w:r>
-          <w:rPr>
-            <w:noProof/>
-          </w:rPr>
-          <w:instrText>9</w:instrText>
-        </w:r>
-      </w:fldSimple>
+      <w:r>
+        <w:fldChar w:fldCharType="begin"/>
+      </w:r>
+      <w:r>
+        <w:instrText xml:space="preserve"> SEQ MTEqn \c \* Arabic \* MERGEFORMAT </w:instrText>
+      </w:r>
+      <w:r>
+        <w:fldChar w:fldCharType="separate"/>
+      </w:r>
+      <w:r>
+        <w:rPr>
+          <w:noProof/>
+        </w:rPr>
+        <w:instrText>9</w:instrText>
+      </w:r>
+      <w:r>
+        <w:rPr>
+          <w:noProof/>
+        </w:rPr>
+        <w:fldChar w:fldCharType="end"/>
+      </w:r>
       <w:r>
         <w:instrText>)</w:instrText>
       </w:r>
@@ -6712,7 +6718,7 @@
           <v:shape id="_x0000_i1056" type="#_x0000_t75" style="width:140.85pt;height:74.5pt" o:ole="">
             <v:imagedata r:id="rId83" o:title=""/>
           </v:shape>
-          <o:OLEObject Type="Embed" ProgID="Equation.DSMT4" ShapeID="_x0000_i1056" DrawAspect="Content" ObjectID="_1450618118" r:id="rId84"/>
+          <o:OLEObject Type="Embed" ProgID="Equation.DSMT4" ShapeID="_x0000_i1056" DrawAspect="Content" ObjectID="_1451111810" r:id="rId84"/>
         </w:object>
       </w:r>
     </w:p>
@@ -6738,7 +6744,7 @@
           <v:shape id="_x0000_i1057" type="#_x0000_t75" style="width:15.05pt;height:18.15pt" o:ole="">
             <v:imagedata r:id="rId85" o:title=""/>
           </v:shape>
-          <o:OLEObject Type="Embed" ProgID="Equation.DSMT4" ShapeID="_x0000_i1057" DrawAspect="Content" ObjectID="_1450618119" r:id="rId86"/>
+          <o:OLEObject Type="Embed" ProgID="Equation.DSMT4" ShapeID="_x0000_i1057" DrawAspect="Content" ObjectID="_1451111811" r:id="rId86"/>
         </w:object>
       </w:r>
       <w:r>
@@ -6755,7 +6761,7 @@
           <v:shape id="_x0000_i1058" type="#_x0000_t75" style="width:16.3pt;height:18.8pt" o:ole="">
             <v:imagedata r:id="rId87" o:title=""/>
           </v:shape>
-          <o:OLEObject Type="Embed" ProgID="Equation.DSMT4" ShapeID="_x0000_i1058" DrawAspect="Content" ObjectID="_1450618120" r:id="rId88"/>
+          <o:OLEObject Type="Embed" ProgID="Equation.DSMT4" ShapeID="_x0000_i1058" DrawAspect="Content" ObjectID="_1451111812" r:id="rId88"/>
         </w:object>
       </w:r>
       <w:r>
@@ -6772,7 +6778,7 @@
           <v:shape id="_x0000_i1059" type="#_x0000_t75" style="width:15.05pt;height:18.15pt" o:ole="">
             <v:imagedata r:id="rId89" o:title=""/>
           </v:shape>
-          <o:OLEObject Type="Embed" ProgID="Equation.DSMT4" ShapeID="_x0000_i1059" DrawAspect="Content" ObjectID="_1450618121" r:id="rId90"/>
+          <o:OLEObject Type="Embed" ProgID="Equation.DSMT4" ShapeID="_x0000_i1059" DrawAspect="Content" ObjectID="_1451111813" r:id="rId90"/>
         </w:object>
       </w:r>
       <w:r>
@@ -6823,21 +6829,11 @@
       <w:r>
         <w:instrText xml:space="preserve"> GOTOBUTTON ZEqnNum533599  \* MERGEFORMAT </w:instrText>
       </w:r>
-      <w:r>
-        <w:fldChar w:fldCharType="begin"/>
-      </w:r>
-      <w:r>
-        <w:instrText xml:space="preserve"> REF ZEqnNum533599 \* Charformat \! \* MERGEFORMAT </w:instrText>
-      </w:r>
-      <w:r>
-        <w:fldChar w:fldCharType="separate"/>
-      </w:r>
-      <w:r>
-        <w:instrText>(9)</w:instrText>
-      </w:r>
-      <w:r>
-        <w:fldChar w:fldCharType="end"/>
-      </w:r>
+      <w:fldSimple w:instr=" REF ZEqnNum533599 \* Charformat \! \* MERGEFORMAT ">
+        <w:r>
+          <w:instrText>(9)</w:instrText>
+        </w:r>
+      </w:fldSimple>
       <w:r>
         <w:fldChar w:fldCharType="end"/>
       </w:r>
@@ -6869,7 +6865,7 @@
           <v:shape id="_x0000_i1060" type="#_x0000_t75" style="width:60.75pt;height:26.9pt" o:ole="">
             <v:imagedata r:id="rId91" o:title=""/>
           </v:shape>
-          <o:OLEObject Type="Embed" ProgID="Equation.DSMT4" ShapeID="_x0000_i1060" DrawAspect="Content" ObjectID="_1450618122" r:id="rId92"/>
+          <o:OLEObject Type="Embed" ProgID="Equation.DSMT4" ShapeID="_x0000_i1060" DrawAspect="Content" ObjectID="_1451111814" r:id="rId92"/>
         </w:object>
       </w:r>
       <w:r>
@@ -6897,14 +6893,30 @@
       <w:r>
         <w:instrText>(</w:instrText>
       </w:r>
-      <w:fldSimple w:instr=" SEQ MTEqn \c \* Arabic \* MERGEFORMAT ">
-        <w:r>
-          <w:rPr>
-            <w:noProof/>
-          </w:rPr>
-          <w:instrText>10</w:instrText>
-        </w:r>
-      </w:fldSimple>
+      <w:r>
+        <w:fldChar w:fldCharType="begin"/>
+      </w:r>
+      <w:r>
+        <w:instrText xml:space="preserve"> SEQ MTEqn \c \* Arabic \* MERGEFORMAT</w:instrText>
+      </w:r>
+      <w:r>
+        <w:instrText xml:space="preserve"> </w:instrText>
+      </w:r>
+      <w:r>
+        <w:fldChar w:fldCharType="separate"/>
+      </w:r>
+      <w:r>
+        <w:rPr>
+          <w:noProof/>
+        </w:rPr>
+        <w:instrText>10</w:instrText>
+      </w:r>
+      <w:r>
+        <w:rPr>
+          <w:noProof/>
+        </w:rPr>
+        <w:fldChar w:fldCharType="end"/>
+      </w:r>
       <w:r>
         <w:instrText>)</w:instrText>
       </w:r>
@@ -6919,9 +6931,6 @@
           <w:tab w:val="center" w:pos="4395"/>
           <w:tab w:val="right" w:pos="8222"/>
         </w:tabs>
-        <w:rPr>
-          <w:rFonts w:hint="eastAsia"/>
-        </w:rPr>
       </w:pPr>
       <w:r>
         <w:rPr>
@@ -6948,10 +6957,10 @@
           <w:position w:val="-22"/>
         </w:rPr>
         <w:object w:dxaOrig="1300" w:dyaOrig="560">
-          <v:shape id="_x0000_i1110" type="#_x0000_t75" style="width:65.1pt;height:28.15pt" o:ole="">
+          <v:shape id="_x0000_i1061" type="#_x0000_t75" style="width:65.1pt;height:28.15pt" o:ole="">
             <v:imagedata r:id="rId93" o:title=""/>
           </v:shape>
-          <o:OLEObject Type="Embed" ProgID="Equation.DSMT4" ShapeID="_x0000_i1110" DrawAspect="Content" ObjectID="_1450618123" r:id="rId94"/>
+          <o:OLEObject Type="Embed" ProgID="Equation.DSMT4" ShapeID="_x0000_i1061" DrawAspect="Content" ObjectID="_1451111815" r:id="rId94"/>
         </w:object>
       </w:r>
       <w:r>
@@ -6976,10 +6985,10 @@
           <w:position w:val="-24"/>
         </w:rPr>
         <w:object w:dxaOrig="1620" w:dyaOrig="660">
-          <v:shape id="_x0000_i1061" type="#_x0000_t75" style="width:80.75pt;height:33.2pt" o:ole="">
+          <v:shape id="_x0000_i1062" type="#_x0000_t75" style="width:80.75pt;height:33.2pt" o:ole="">
             <v:imagedata r:id="rId95" o:title=""/>
           </v:shape>
-          <o:OLEObject Type="Embed" ProgID="Equation.DSMT4" ShapeID="_x0000_i1061" DrawAspect="Content" ObjectID="_1450618124" r:id="rId96"/>
+          <o:OLEObject Type="Embed" ProgID="Equation.DSMT4" ShapeID="_x0000_i1062" DrawAspect="Content" ObjectID="_1451111816" r:id="rId96"/>
         </w:object>
       </w:r>
       <w:r>
@@ -7013,21 +7022,11 @@
       <w:r>
         <w:instrText xml:space="preserve"> GOTOBUTTON ZEqnNum175033  \* MERGEFORMAT </w:instrText>
       </w:r>
-      <w:r>
-        <w:fldChar w:fldCharType="begin"/>
-      </w:r>
-      <w:r>
-        <w:instrText xml:space="preserve"> REF ZEqnNum175033 \* Charformat \! \* MERGEFORMAT </w:instrText>
-      </w:r>
-      <w:r>
-        <w:fldChar w:fldCharType="separate"/>
-      </w:r>
-      <w:r>
-        <w:instrText>(10)</w:instrText>
-      </w:r>
-      <w:r>
-        <w:fldChar w:fldCharType="end"/>
-      </w:r>
+      <w:fldSimple w:instr=" REF ZEqnNum175033 \* Charformat \! \* MERGEFORMAT ">
+        <w:r>
+          <w:instrText>(10)</w:instrText>
+        </w:r>
+      </w:fldSimple>
       <w:r>
         <w:fldChar w:fldCharType="end"/>
       </w:r>
@@ -7056,10 +7055,10 @@
           <w:position w:val="-124"/>
         </w:rPr>
         <w:object w:dxaOrig="4840" w:dyaOrig="2600">
-          <v:shape id="_x0000_i1062" type="#_x0000_t75" style="width:242.3pt;height:129.6pt" o:ole="">
+          <v:shape id="_x0000_i1063" type="#_x0000_t75" style="width:242.3pt;height:129.6pt" o:ole="">
             <v:imagedata r:id="rId97" o:title=""/>
           </v:shape>
-          <o:OLEObject Type="Embed" ProgID="Equation.DSMT4" ShapeID="_x0000_i1062" DrawAspect="Content" ObjectID="_1450618125" r:id="rId98"/>
+          <o:OLEObject Type="Embed" ProgID="Equation.DSMT4" ShapeID="_x0000_i1063" DrawAspect="Content" ObjectID="_1451111817" r:id="rId98"/>
         </w:object>
       </w:r>
       <w:r>
@@ -7087,14 +7086,27 @@
       <w:r>
         <w:instrText>(</w:instrText>
       </w:r>
-      <w:fldSimple w:instr=" SEQ MTEqn \c \* Arabic \* MERGEFORMAT ">
-        <w:r>
-          <w:rPr>
-            <w:noProof/>
-          </w:rPr>
-          <w:instrText>11</w:instrText>
-        </w:r>
-      </w:fldSimple>
+      <w:r>
+        <w:fldChar w:fldCharType="begin"/>
+      </w:r>
+      <w:r>
+        <w:instrText xml:space="preserve"> SEQ MTEqn \c \* Arabic \* MERGEFORMAT </w:instrText>
+      </w:r>
+      <w:r>
+        <w:fldChar w:fldCharType="separate"/>
+      </w:r>
+      <w:r>
+        <w:rPr>
+          <w:noProof/>
+        </w:rPr>
+        <w:instrText>11</w:instrText>
+      </w:r>
+      <w:r>
+        <w:rPr>
+          <w:noProof/>
+        </w:rPr>
+        <w:fldChar w:fldCharType="end"/>
+      </w:r>
       <w:r>
         <w:instrText>)</w:instrText>
       </w:r>
@@ -7147,10 +7159,10 @@
           <w:position w:val="-12"/>
         </w:rPr>
         <w:object w:dxaOrig="680" w:dyaOrig="360">
-          <v:shape id="_x0000_i1063" type="#_x0000_t75" style="width:33.8pt;height:18.15pt" o:ole="">
+          <v:shape id="_x0000_i1064" type="#_x0000_t75" style="width:33.8pt;height:18.15pt" o:ole="">
             <v:imagedata r:id="rId99" o:title=""/>
           </v:shape>
-          <o:OLEObject Type="Embed" ProgID="Equation.DSMT4" ShapeID="_x0000_i1063" DrawAspect="Content" ObjectID="_1450618126" r:id="rId100"/>
+          <o:OLEObject Type="Embed" ProgID="Equation.DSMT4" ShapeID="_x0000_i1064" DrawAspect="Content" ObjectID="_1451111818" r:id="rId100"/>
         </w:object>
       </w:r>
     </w:p>
@@ -7172,10 +7184,10 @@
           <w:position w:val="-14"/>
         </w:rPr>
         <w:object w:dxaOrig="680" w:dyaOrig="380">
-          <v:shape id="_x0000_i1064" type="#_x0000_t75" style="width:33.8pt;height:18.8pt" o:ole="">
+          <v:shape id="_x0000_i1065" type="#_x0000_t75" style="width:33.8pt;height:18.8pt" o:ole="">
             <v:imagedata r:id="rId101" o:title=""/>
           </v:shape>
-          <o:OLEObject Type="Embed" ProgID="Equation.DSMT4" ShapeID="_x0000_i1064" DrawAspect="Content" ObjectID="_1450618127" r:id="rId102"/>
+          <o:OLEObject Type="Embed" ProgID="Equation.DSMT4" ShapeID="_x0000_i1065" DrawAspect="Content" ObjectID="_1451111819" r:id="rId102"/>
         </w:object>
       </w:r>
     </w:p>
@@ -7197,10 +7209,10 @@
           <w:position w:val="-12"/>
         </w:rPr>
         <w:object w:dxaOrig="720" w:dyaOrig="360">
-          <v:shape id="_x0000_i1065" type="#_x0000_t75" style="width:36.3pt;height:18.15pt" o:ole="">
+          <v:shape id="_x0000_i1066" type="#_x0000_t75" style="width:36.3pt;height:18.15pt" o:ole="">
             <v:imagedata r:id="rId103" o:title=""/>
           </v:shape>
-          <o:OLEObject Type="Embed" ProgID="Equation.DSMT4" ShapeID="_x0000_i1065" DrawAspect="Content" ObjectID="_1450618128" r:id="rId104"/>
+          <o:OLEObject Type="Embed" ProgID="Equation.DSMT4" ShapeID="_x0000_i1066" DrawAspect="Content" ObjectID="_1451111820" r:id="rId104"/>
         </w:object>
       </w:r>
     </w:p>
@@ -7222,10 +7234,10 @@
           <w:position w:val="-12"/>
         </w:rPr>
         <w:object w:dxaOrig="680" w:dyaOrig="360">
-          <v:shape id="_x0000_i1066" type="#_x0000_t75" style="width:33.8pt;height:17.55pt" o:ole="">
+          <v:shape id="_x0000_i1067" type="#_x0000_t75" style="width:33.8pt;height:17.55pt" o:ole="">
             <v:imagedata r:id="rId105" o:title=""/>
           </v:shape>
-          <o:OLEObject Type="Embed" ProgID="Equation.DSMT4" ShapeID="_x0000_i1066" DrawAspect="Content" ObjectID="_1450618129" r:id="rId106"/>
+          <o:OLEObject Type="Embed" ProgID="Equation.DSMT4" ShapeID="_x0000_i1067" DrawAspect="Content" ObjectID="_1451111821" r:id="rId106"/>
         </w:object>
       </w:r>
     </w:p>
@@ -7250,21 +7262,11 @@
       <w:r>
         <w:instrText xml:space="preserve"> GOTOBUTTON ZEqnNum115936  \* MERGEFORMAT </w:instrText>
       </w:r>
-      <w:r>
-        <w:fldChar w:fldCharType="begin"/>
-      </w:r>
-      <w:r>
-        <w:instrText xml:space="preserve"> REF ZEqnNum115936 \* Charformat \! \* MERGEFORMAT </w:instrText>
-      </w:r>
-      <w:r>
-        <w:fldChar w:fldCharType="separate"/>
-      </w:r>
-      <w:r>
-        <w:instrText>(11)</w:instrText>
-      </w:r>
-      <w:r>
-        <w:fldChar w:fldCharType="end"/>
-      </w:r>
+      <w:fldSimple w:instr=" REF ZEqnNum115936 \* Charformat \! \* MERGEFORMAT ">
+        <w:r>
+          <w:instrText>(11)</w:instrText>
+        </w:r>
+      </w:fldSimple>
       <w:r>
         <w:fldChar w:fldCharType="end"/>
       </w:r>
@@ -7294,10 +7296,10 @@
           <w:position w:val="-124"/>
         </w:rPr>
         <w:object w:dxaOrig="4360" w:dyaOrig="2600">
-          <v:shape id="_x0000_i1067" type="#_x0000_t75" style="width:218.5pt;height:129.6pt" o:ole="">
+          <v:shape id="_x0000_i1068" type="#_x0000_t75" style="width:218.5pt;height:129.6pt" o:ole="">
             <v:imagedata r:id="rId107" o:title=""/>
           </v:shape>
-          <o:OLEObject Type="Embed" ProgID="Equation.DSMT4" ShapeID="_x0000_i1067" DrawAspect="Content" ObjectID="_1450618130" r:id="rId108"/>
+          <o:OLEObject Type="Embed" ProgID="Equation.DSMT4" ShapeID="_x0000_i1068" DrawAspect="Content" ObjectID="_1451111822" r:id="rId108"/>
         </w:object>
       </w:r>
       <w:r>
@@ -7324,14 +7326,27 @@
       <w:r>
         <w:instrText>(</w:instrText>
       </w:r>
-      <w:fldSimple w:instr=" SEQ MTEqn \c \* Arabic \* MERGEFORMAT ">
-        <w:r>
-          <w:rPr>
-            <w:noProof/>
-          </w:rPr>
-          <w:instrText>12</w:instrText>
-        </w:r>
-      </w:fldSimple>
+      <w:r>
+        <w:fldChar w:fldCharType="begin"/>
+      </w:r>
+      <w:r>
+        <w:instrText xml:space="preserve"> SEQ MTEqn \c \* Arabic \* MERGEFORMAT </w:instrText>
+      </w:r>
+      <w:r>
+        <w:fldChar w:fldCharType="separate"/>
+      </w:r>
+      <w:r>
+        <w:rPr>
+          <w:noProof/>
+        </w:rPr>
+        <w:instrText>12</w:instrText>
+      </w:r>
+      <w:r>
+        <w:rPr>
+          <w:noProof/>
+        </w:rPr>
+        <w:fldChar w:fldCharType="end"/>
+      </w:r>
       <w:r>
         <w:instrText>)</w:instrText>
       </w:r>
@@ -7372,10 +7387,10 @@
           <w:position w:val="-14"/>
         </w:rPr>
         <w:object w:dxaOrig="2580" w:dyaOrig="440">
-          <v:shape id="_x0000_i1068" type="#_x0000_t75" style="width:128.95pt;height:21.9pt" o:ole="">
+          <v:shape id="_x0000_i1069" type="#_x0000_t75" style="width:128.95pt;height:21.9pt" o:ole="">
             <v:imagedata r:id="rId109" o:title=""/>
           </v:shape>
-          <o:OLEObject Type="Embed" ProgID="Equation.DSMT4" ShapeID="_x0000_i1068" DrawAspect="Content" ObjectID="_1450618131" r:id="rId110"/>
+          <o:OLEObject Type="Embed" ProgID="Equation.DSMT4" ShapeID="_x0000_i1069" DrawAspect="Content" ObjectID="_1451111823" r:id="rId110"/>
         </w:object>
       </w:r>
       <w:r>
@@ -7403,14 +7418,27 @@
       <w:r>
         <w:instrText>(</w:instrText>
       </w:r>
-      <w:fldSimple w:instr=" SEQ MTEqn \c \* Arabic \* MERGEFORMAT ">
-        <w:r>
-          <w:rPr>
-            <w:noProof/>
-          </w:rPr>
-          <w:instrText>13</w:instrText>
-        </w:r>
-      </w:fldSimple>
+      <w:r>
+        <w:fldChar w:fldCharType="begin"/>
+      </w:r>
+      <w:r>
+        <w:instrText xml:space="preserve"> SEQ MTEqn \c \* Arabic \* MERGEFORMAT </w:instrText>
+      </w:r>
+      <w:r>
+        <w:fldChar w:fldCharType="separate"/>
+      </w:r>
+      <w:r>
+        <w:rPr>
+          <w:noProof/>
+        </w:rPr>
+        <w:instrText>13</w:instrText>
+      </w:r>
+      <w:r>
+        <w:rPr>
+          <w:noProof/>
+        </w:rPr>
+        <w:fldChar w:fldCharType="end"/>
+      </w:r>
       <w:r>
         <w:instrText>)</w:instrText>
       </w:r>
@@ -7451,10 +7479,10 @@
           <w:position w:val="-142"/>
         </w:rPr>
         <w:object w:dxaOrig="5539" w:dyaOrig="2960">
-          <v:shape id="_x0000_i1069" type="#_x0000_t75" style="width:276.1pt;height:147.15pt" o:ole="">
+          <v:shape id="_x0000_i1070" type="#_x0000_t75" style="width:276.1pt;height:147.15pt" o:ole="">
             <v:imagedata r:id="rId111" o:title=""/>
           </v:shape>
-          <o:OLEObject Type="Embed" ProgID="Equation.DSMT4" ShapeID="_x0000_i1069" DrawAspect="Content" ObjectID="_1450618132" r:id="rId112"/>
+          <o:OLEObject Type="Embed" ProgID="Equation.DSMT4" ShapeID="_x0000_i1070" DrawAspect="Content" ObjectID="_1451111824" r:id="rId112"/>
         </w:object>
       </w:r>
       <w:r>
@@ -7482,14 +7510,27 @@
       <w:r>
         <w:instrText>(</w:instrText>
       </w:r>
-      <w:fldSimple w:instr=" SEQ MTEqn \c \* Arabic \* MERGEFORMAT ">
-        <w:r>
-          <w:rPr>
-            <w:noProof/>
-          </w:rPr>
-          <w:instrText>14</w:instrText>
-        </w:r>
-      </w:fldSimple>
+      <w:r>
+        <w:fldChar w:fldCharType="begin"/>
+      </w:r>
+      <w:r>
+        <w:instrText xml:space="preserve"> SEQ MTEqn \c \* Arabic \* MERGEFORMAT </w:instrText>
+      </w:r>
+      <w:r>
+        <w:fldChar w:fldCharType="separate"/>
+      </w:r>
+      <w:r>
+        <w:rPr>
+          <w:noProof/>
+        </w:rPr>
+        <w:instrText>14</w:instrText>
+      </w:r>
+      <w:r>
+        <w:rPr>
+          <w:noProof/>
+        </w:rPr>
+        <w:fldChar w:fldCharType="end"/>
+      </w:r>
       <w:r>
         <w:instrText>)</w:instrText>
       </w:r>
@@ -7516,10 +7557,10 @@
           <w:position w:val="-142"/>
         </w:rPr>
         <w:object w:dxaOrig="5679" w:dyaOrig="2960">
-          <v:shape id="_x0000_i1070" type="#_x0000_t75" style="width:284.25pt;height:147.15pt" o:ole="">
+          <v:shape id="_x0000_i1071" type="#_x0000_t75" style="width:284.25pt;height:147.15pt" o:ole="">
             <v:imagedata r:id="rId113" o:title=""/>
           </v:shape>
-          <o:OLEObject Type="Embed" ProgID="Equation.DSMT4" ShapeID="_x0000_i1070" DrawAspect="Content" ObjectID="_1450618133" r:id="rId114"/>
+          <o:OLEObject Type="Embed" ProgID="Equation.DSMT4" ShapeID="_x0000_i1071" DrawAspect="Content" ObjectID="_1451111825" r:id="rId114"/>
         </w:object>
       </w:r>
       <w:r>
@@ -7550,14 +7591,27 @@
       <w:r>
         <w:instrText>(</w:instrText>
       </w:r>
-      <w:fldSimple w:instr=" SEQ MTEqn \c \* Arabic \* MERGEFORMAT ">
-        <w:r>
-          <w:rPr>
-            <w:noProof/>
-          </w:rPr>
-          <w:instrText>15</w:instrText>
-        </w:r>
-      </w:fldSimple>
+      <w:r>
+        <w:fldChar w:fldCharType="begin"/>
+      </w:r>
+      <w:r>
+        <w:instrText xml:space="preserve"> SEQ MTEqn \c \* Arabic \* MERGEFORMAT </w:instrText>
+      </w:r>
+      <w:r>
+        <w:fldChar w:fldCharType="separate"/>
+      </w:r>
+      <w:r>
+        <w:rPr>
+          <w:noProof/>
+        </w:rPr>
+        <w:instrText>15</w:instrText>
+      </w:r>
+      <w:r>
+        <w:rPr>
+          <w:noProof/>
+        </w:rPr>
+        <w:fldChar w:fldCharType="end"/>
+      </w:r>
       <w:r>
         <w:instrText>)</w:instrText>
       </w:r>
@@ -7645,10 +7699,10 @@
           <w:position w:val="-14"/>
         </w:rPr>
         <w:object w:dxaOrig="1700" w:dyaOrig="440">
-          <v:shape id="_x0000_i1071" type="#_x0000_t75" style="width:85.15pt;height:21.9pt" o:ole="">
+          <v:shape id="_x0000_i1072" type="#_x0000_t75" style="width:85.15pt;height:21.9pt" o:ole="">
             <v:imagedata r:id="rId115" o:title=""/>
           </v:shape>
-          <o:OLEObject Type="Embed" ProgID="Equation.DSMT4" ShapeID="_x0000_i1071" DrawAspect="Content" ObjectID="_1450618134" r:id="rId116"/>
+          <o:OLEObject Type="Embed" ProgID="Equation.DSMT4" ShapeID="_x0000_i1072" DrawAspect="Content" ObjectID="_1451111826" r:id="rId116"/>
         </w:object>
       </w:r>
       <w:r>
@@ -7676,14 +7730,27 @@
       <w:r>
         <w:instrText>(</w:instrText>
       </w:r>
-      <w:fldSimple w:instr=" SEQ MTEqn \c \* Arabic \* MERGEFORMAT ">
-        <w:r>
-          <w:rPr>
-            <w:noProof/>
-          </w:rPr>
-          <w:instrText>16</w:instrText>
-        </w:r>
-      </w:fldSimple>
+      <w:r>
+        <w:fldChar w:fldCharType="begin"/>
+      </w:r>
+      <w:r>
+        <w:instrText xml:space="preserve"> SEQ MTEqn \c \* Arabic \* MERGEFORMAT </w:instrText>
+      </w:r>
+      <w:r>
+        <w:fldChar w:fldCharType="separate"/>
+      </w:r>
+      <w:r>
+        <w:rPr>
+          <w:noProof/>
+        </w:rPr>
+        <w:instrText>16</w:instrText>
+      </w:r>
+      <w:r>
+        <w:rPr>
+          <w:noProof/>
+        </w:rPr>
+        <w:fldChar w:fldCharType="end"/>
+      </w:r>
       <w:r>
         <w:instrText>)</w:instrText>
       </w:r>
@@ -7731,10 +7798,10 @@
           <w:position w:val="-14"/>
         </w:rPr>
         <w:object w:dxaOrig="2020" w:dyaOrig="400">
-          <v:shape id="_x0000_i1072" type="#_x0000_t75" style="width:101.45pt;height:20.65pt" o:ole="">
+          <v:shape id="_x0000_i1073" type="#_x0000_t75" style="width:101.45pt;height:20.65pt" o:ole="">
             <v:imagedata r:id="rId15" o:title=""/>
           </v:shape>
-          <o:OLEObject Type="Embed" ProgID="Equation.DSMT4" ShapeID="_x0000_i1072" DrawAspect="Content" ObjectID="_1450618135" r:id="rId117"/>
+          <o:OLEObject Type="Embed" ProgID="Equation.DSMT4" ShapeID="_x0000_i1073" DrawAspect="Content" ObjectID="_1451111827" r:id="rId117"/>
         </w:object>
       </w:r>
       <w:r>
@@ -7748,10 +7815,10 @@
           <w:position w:val="-12"/>
         </w:rPr>
         <w:object w:dxaOrig="1280" w:dyaOrig="380">
-          <v:shape id="_x0000_i1073" type="#_x0000_t75" style="width:63.85pt;height:18.8pt" o:ole="">
+          <v:shape id="_x0000_i1074" type="#_x0000_t75" style="width:63.85pt;height:18.8pt" o:ole="">
             <v:imagedata r:id="rId118" o:title=""/>
           </v:shape>
-          <o:OLEObject Type="Embed" ProgID="Equation.DSMT4" ShapeID="_x0000_i1073" DrawAspect="Content" ObjectID="_1450618136" r:id="rId119"/>
+          <o:OLEObject Type="Embed" ProgID="Equation.DSMT4" ShapeID="_x0000_i1074" DrawAspect="Content" ObjectID="_1451111828" r:id="rId119"/>
         </w:object>
       </w:r>
       <w:r>
@@ -7779,14 +7846,27 @@
       <w:r>
         <w:instrText>(</w:instrText>
       </w:r>
-      <w:fldSimple w:instr=" SEQ MTEqn \c \* Arabic \* MERGEFORMAT ">
-        <w:r>
-          <w:rPr>
-            <w:noProof/>
-          </w:rPr>
-          <w:instrText>17</w:instrText>
-        </w:r>
-      </w:fldSimple>
+      <w:r>
+        <w:fldChar w:fldCharType="begin"/>
+      </w:r>
+      <w:r>
+        <w:instrText xml:space="preserve"> SEQ MTEqn \c \* Arabic \* MERGEFORMAT </w:instrText>
+      </w:r>
+      <w:r>
+        <w:fldChar w:fldCharType="separate"/>
+      </w:r>
+      <w:r>
+        <w:rPr>
+          <w:noProof/>
+        </w:rPr>
+        <w:instrText>17</w:instrText>
+      </w:r>
+      <w:r>
+        <w:rPr>
+          <w:noProof/>
+        </w:rPr>
+        <w:fldChar w:fldCharType="end"/>
+      </w:r>
       <w:r>
         <w:instrText>)</w:instrText>
       </w:r>
@@ -7857,10 +7937,10 @@
           <w:position w:val="-16"/>
         </w:rPr>
         <w:object w:dxaOrig="1939" w:dyaOrig="480">
-          <v:shape id="_x0000_i1074" type="#_x0000_t75" style="width:97.05pt;height:24.4pt" o:ole="">
+          <v:shape id="_x0000_i1075" type="#_x0000_t75" style="width:97.05pt;height:24.4pt" o:ole="">
             <v:imagedata r:id="rId17" o:title=""/>
           </v:shape>
-          <o:OLEObject Type="Embed" ProgID="Equation.DSMT4" ShapeID="_x0000_i1074" DrawAspect="Content" ObjectID="_1450618137" r:id="rId120"/>
+          <o:OLEObject Type="Embed" ProgID="Equation.DSMT4" ShapeID="_x0000_i1075" DrawAspect="Content" ObjectID="_1451111829" r:id="rId120"/>
         </w:object>
       </w:r>
       <w:r>
@@ -7905,10 +7985,10 @@
           <w:position w:val="-16"/>
         </w:rPr>
         <w:object w:dxaOrig="2180" w:dyaOrig="480">
-          <v:shape id="_x0000_i1075" type="#_x0000_t75" style="width:108.95pt;height:24.4pt" o:ole="">
+          <v:shape id="_x0000_i1076" type="#_x0000_t75" style="width:108.95pt;height:24.4pt" o:ole="">
             <v:imagedata r:id="rId19" o:title=""/>
           </v:shape>
-          <o:OLEObject Type="Embed" ProgID="Equation.DSMT4" ShapeID="_x0000_i1075" DrawAspect="Content" ObjectID="_1450618138" r:id="rId121"/>
+          <o:OLEObject Type="Embed" ProgID="Equation.DSMT4" ShapeID="_x0000_i1076" DrawAspect="Content" ObjectID="_1451111830" r:id="rId121"/>
         </w:object>
       </w:r>
     </w:p>
@@ -7955,10 +8035,10 @@
           <w:position w:val="-12"/>
         </w:rPr>
         <w:object w:dxaOrig="320" w:dyaOrig="380">
-          <v:shape id="_x0000_i1076" type="#_x0000_t75" style="width:16.3pt;height:18.8pt" o:ole="">
+          <v:shape id="_x0000_i1077" type="#_x0000_t75" style="width:16.3pt;height:18.8pt" o:ole="">
             <v:imagedata r:id="rId21" o:title=""/>
           </v:shape>
-          <o:OLEObject Type="Embed" ProgID="Equation.DSMT4" ShapeID="_x0000_i1076" DrawAspect="Content" ObjectID="_1450618139" r:id="rId122"/>
+          <o:OLEObject Type="Embed" ProgID="Equation.DSMT4" ShapeID="_x0000_i1077" DrawAspect="Content" ObjectID="_1451111831" r:id="rId122"/>
         </w:object>
       </w:r>
       <w:r>
@@ -7999,10 +8079,10 @@
           <w:position w:val="-12"/>
         </w:rPr>
         <w:object w:dxaOrig="999" w:dyaOrig="380">
-          <v:shape id="_x0000_i1077" type="#_x0000_t75" style="width:50.1pt;height:18.8pt" o:ole="">
+          <v:shape id="_x0000_i1078" type="#_x0000_t75" style="width:50.1pt;height:18.8pt" o:ole="">
             <v:imagedata r:id="rId23" o:title=""/>
           </v:shape>
-          <o:OLEObject Type="Embed" ProgID="Equation.DSMT4" ShapeID="_x0000_i1077" DrawAspect="Content" ObjectID="_1450618140" r:id="rId123"/>
+          <o:OLEObject Type="Embed" ProgID="Equation.DSMT4" ShapeID="_x0000_i1078" DrawAspect="Content" ObjectID="_1451111832" r:id="rId123"/>
         </w:object>
       </w:r>
       <w:r>
@@ -8030,14 +8110,27 @@
       <w:r>
         <w:instrText>(</w:instrText>
       </w:r>
-      <w:fldSimple w:instr=" SEQ MTEqn \c \* Arabic \* MERGEFORMAT ">
-        <w:r>
-          <w:rPr>
-            <w:noProof/>
-          </w:rPr>
-          <w:instrText>18</w:instrText>
-        </w:r>
-      </w:fldSimple>
+      <w:r>
+        <w:fldChar w:fldCharType="begin"/>
+      </w:r>
+      <w:r>
+        <w:instrText xml:space="preserve"> SEQ MTEqn \c \* Arabic \* MERGEFORMAT </w:instrText>
+      </w:r>
+      <w:r>
+        <w:fldChar w:fldCharType="separate"/>
+      </w:r>
+      <w:r>
+        <w:rPr>
+          <w:noProof/>
+        </w:rPr>
+        <w:instrText>18</w:instrText>
+      </w:r>
+      <w:r>
+        <w:rPr>
+          <w:noProof/>
+        </w:rPr>
+        <w:fldChar w:fldCharType="end"/>
+      </w:r>
       <w:r>
         <w:instrText>)</w:instrText>
       </w:r>
@@ -8065,10 +8158,10 @@
           <w:position w:val="-12"/>
         </w:rPr>
         <w:object w:dxaOrig="1140" w:dyaOrig="380">
-          <v:shape id="_x0000_i1078" type="#_x0000_t75" style="width:56.95pt;height:18.8pt" o:ole="">
+          <v:shape id="_x0000_i1079" type="#_x0000_t75" style="width:56.95pt;height:18.8pt" o:ole="">
             <v:imagedata r:id="rId25" o:title=""/>
           </v:shape>
-          <o:OLEObject Type="Embed" ProgID="Equation.DSMT4" ShapeID="_x0000_i1078" DrawAspect="Content" ObjectID="_1450618141" r:id="rId124"/>
+          <o:OLEObject Type="Embed" ProgID="Equation.DSMT4" ShapeID="_x0000_i1079" DrawAspect="Content" ObjectID="_1451111833" r:id="rId124"/>
         </w:object>
       </w:r>
       <w:r>
@@ -8099,14 +8192,27 @@
       <w:r>
         <w:instrText>(</w:instrText>
       </w:r>
-      <w:fldSimple w:instr=" SEQ MTEqn \c \* Arabic \* MERGEFORMAT ">
-        <w:r>
-          <w:rPr>
-            <w:noProof/>
-          </w:rPr>
-          <w:instrText>19</w:instrText>
-        </w:r>
-      </w:fldSimple>
+      <w:r>
+        <w:fldChar w:fldCharType="begin"/>
+      </w:r>
+      <w:r>
+        <w:instrText xml:space="preserve"> SEQ MTEqn \c \* Arabic \* MERGEFORMAT </w:instrText>
+      </w:r>
+      <w:r>
+        <w:fldChar w:fldCharType="separate"/>
+      </w:r>
+      <w:r>
+        <w:rPr>
+          <w:noProof/>
+        </w:rPr>
+        <w:instrText>19</w:instrText>
+      </w:r>
+      <w:r>
+        <w:rPr>
+          <w:noProof/>
+        </w:rPr>
+        <w:fldChar w:fldCharType="end"/>
+      </w:r>
       <w:r>
         <w:instrText>)</w:instrText>
       </w:r>
@@ -8133,10 +8239,10 @@
           <w:position w:val="-12"/>
         </w:rPr>
         <w:object w:dxaOrig="320" w:dyaOrig="380">
-          <v:shape id="_x0000_i1079" type="#_x0000_t75" style="width:16.3pt;height:18.8pt" o:ole="">
+          <v:shape id="_x0000_i1080" type="#_x0000_t75" style="width:16.3pt;height:18.8pt" o:ole="">
             <v:imagedata r:id="rId125" o:title=""/>
           </v:shape>
-          <o:OLEObject Type="Embed" ProgID="Equation.DSMT4" ShapeID="_x0000_i1079" DrawAspect="Content" ObjectID="_1450618142" r:id="rId126"/>
+          <o:OLEObject Type="Embed" ProgID="Equation.DSMT4" ShapeID="_x0000_i1080" DrawAspect="Content" ObjectID="_1451111834" r:id="rId126"/>
         </w:object>
       </w:r>
       <w:r>
@@ -8151,21 +8257,11 @@
       <w:r>
         <w:instrText xml:space="preserve"> GOTOBUTTON ZEqnNum481689  \* MERGEFORMAT </w:instrText>
       </w:r>
-      <w:r>
-        <w:fldChar w:fldCharType="begin"/>
-      </w:r>
-      <w:r>
-        <w:instrText xml:space="preserve"> REF ZEqnNum481689 \* Charformat \! \* MERGEFORMAT </w:instrText>
-      </w:r>
-      <w:r>
-        <w:fldChar w:fldCharType="separate"/>
-      </w:r>
-      <w:r>
-        <w:instrText>(6)</w:instrText>
-      </w:r>
-      <w:r>
-        <w:fldChar w:fldCharType="end"/>
-      </w:r>
+      <w:fldSimple w:instr=" REF ZEqnNum481689 \* Charformat \! \* MERGEFORMAT ">
+        <w:r>
+          <w:instrText>(6)</w:instrText>
+        </w:r>
+      </w:fldSimple>
       <w:r>
         <w:fldChar w:fldCharType="end"/>
       </w:r>
@@ -8197,21 +8293,11 @@
       <w:r>
         <w:instrText xml:space="preserve"> GOTOBUTTON ZEqnNum461146  \* MERGEFORMAT </w:instrText>
       </w:r>
-      <w:r>
-        <w:fldChar w:fldCharType="begin"/>
-      </w:r>
-      <w:r>
-        <w:instrText xml:space="preserve"> REF ZEqnNum461146 \* Charformat \! \* MERGEFORMAT </w:instrText>
-      </w:r>
-      <w:r>
-        <w:fldChar w:fldCharType="separate"/>
-      </w:r>
-      <w:r>
-        <w:instrText>(18)</w:instrText>
-      </w:r>
-      <w:r>
-        <w:fldChar w:fldCharType="end"/>
-      </w:r>
+      <w:fldSimple w:instr=" REF ZEqnNum461146 \* Charformat \! \* MERGEFORMAT ">
+        <w:r>
+          <w:instrText>(18)</w:instrText>
+        </w:r>
+      </w:fldSimple>
       <w:r>
         <w:fldChar w:fldCharType="end"/>
       </w:r>
@@ -8227,21 +8313,11 @@
       <w:r>
         <w:instrText xml:space="preserve"> GOTOBUTTON ZEqnNum765909  \* MERGEFORMAT </w:instrText>
       </w:r>
-      <w:r>
-        <w:fldChar w:fldCharType="begin"/>
-      </w:r>
-      <w:r>
-        <w:instrText xml:space="preserve"> REF ZEqnNum765909 \* Charformat \! \* MERGEFORMAT </w:instrText>
-      </w:r>
-      <w:r>
-        <w:fldChar w:fldCharType="separate"/>
-      </w:r>
-      <w:r>
-        <w:instrText>(19)</w:instrText>
-      </w:r>
-      <w:r>
-        <w:fldChar w:fldCharType="end"/>
-      </w:r>
+      <w:fldSimple w:instr=" REF ZEqnNum765909 \* Charformat \! \* MERGEFORMAT ">
+        <w:r>
+          <w:instrText>(19)</w:instrText>
+        </w:r>
+      </w:fldSimple>
       <w:r>
         <w:fldChar w:fldCharType="end"/>
       </w:r>
@@ -8268,10 +8344,10 @@
       </w:r>
       <w:r>
         <w:object w:dxaOrig="1780" w:dyaOrig="400">
-          <v:shape id="_x0000_i1080" type="#_x0000_t75" style="width:89.55pt;height:20.65pt" o:ole="">
+          <v:shape id="_x0000_i1081" type="#_x0000_t75" style="width:89.55pt;height:20.65pt" o:ole="">
             <v:imagedata r:id="rId127" o:title=""/>
           </v:shape>
-          <o:OLEObject Type="Embed" ProgID="Equation.DSMT4" ShapeID="_x0000_i1080" DrawAspect="Content" ObjectID="_1450618143" r:id="rId128"/>
+          <o:OLEObject Type="Embed" ProgID="Equation.DSMT4" ShapeID="_x0000_i1081" DrawAspect="Content" ObjectID="_1451111835" r:id="rId128"/>
         </w:object>
       </w:r>
       <w:r>
@@ -8302,14 +8378,27 @@
       <w:r>
         <w:instrText>(</w:instrText>
       </w:r>
-      <w:fldSimple w:instr=" SEQ MTEqn \c \* Arabic \* MERGEFORMAT ">
-        <w:r>
-          <w:rPr>
-            <w:noProof/>
-          </w:rPr>
-          <w:instrText>20</w:instrText>
-        </w:r>
-      </w:fldSimple>
+      <w:r>
+        <w:fldChar w:fldCharType="begin"/>
+      </w:r>
+      <w:r>
+        <w:instrText xml:space="preserve"> SEQ MTEqn \c \* Arabic \* MERGEFORMAT </w:instrText>
+      </w:r>
+      <w:r>
+        <w:fldChar w:fldCharType="separate"/>
+      </w:r>
+      <w:r>
+        <w:rPr>
+          <w:noProof/>
+        </w:rPr>
+        <w:instrText>20</w:instrText>
+      </w:r>
+      <w:r>
+        <w:rPr>
+          <w:noProof/>
+        </w:rPr>
+        <w:fldChar w:fldCharType="end"/>
+      </w:r>
       <w:r>
         <w:instrText>)</w:instrText>
       </w:r>
@@ -8334,10 +8423,10 @@
       </w:r>
       <w:r>
         <w:object w:dxaOrig="1960" w:dyaOrig="400">
-          <v:shape id="_x0000_i1081" type="#_x0000_t75" style="width:97.65pt;height:20.65pt" o:ole="">
+          <v:shape id="_x0000_i1082" type="#_x0000_t75" style="width:97.65pt;height:20.65pt" o:ole="">
             <v:imagedata r:id="rId129" o:title=""/>
           </v:shape>
-          <o:OLEObject Type="Embed" ProgID="Equation.DSMT4" ShapeID="_x0000_i1081" DrawAspect="Content" ObjectID="_1450618144" r:id="rId130"/>
+          <o:OLEObject Type="Embed" ProgID="Equation.DSMT4" ShapeID="_x0000_i1082" DrawAspect="Content" ObjectID="_1451111836" r:id="rId130"/>
         </w:object>
       </w:r>
       <w:r>
@@ -8368,14 +8457,27 @@
       <w:r>
         <w:instrText>(</w:instrText>
       </w:r>
-      <w:fldSimple w:instr=" SEQ MTEqn \c \* Arabic \* MERGEFORMAT ">
-        <w:r>
-          <w:rPr>
-            <w:noProof/>
-          </w:rPr>
-          <w:instrText>21</w:instrText>
-        </w:r>
-      </w:fldSimple>
+      <w:r>
+        <w:fldChar w:fldCharType="begin"/>
+      </w:r>
+      <w:r>
+        <w:instrText xml:space="preserve"> SEQ MTEqn \c \* Arabic \* MERGEFORMAT </w:instrText>
+      </w:r>
+      <w:r>
+        <w:fldChar w:fldCharType="separate"/>
+      </w:r>
+      <w:r>
+        <w:rPr>
+          <w:noProof/>
+        </w:rPr>
+        <w:instrText>21</w:instrText>
+      </w:r>
+      <w:r>
+        <w:rPr>
+          <w:noProof/>
+        </w:rPr>
+        <w:fldChar w:fldCharType="end"/>
+      </w:r>
       <w:r>
         <w:instrText>)</w:instrText>
       </w:r>
@@ -8410,10 +8512,10 @@
       </w:pPr>
       <w:r>
         <w:object w:dxaOrig="6480" w:dyaOrig="1160">
-          <v:shape id="_x0000_i1082" type="#_x0000_t75" style="width:324.3pt;height:58.25pt" o:ole="">
+          <v:shape id="_x0000_i1083" type="#_x0000_t75" style="width:324.3pt;height:58.25pt" o:ole="">
             <v:imagedata r:id="rId131" o:title=""/>
           </v:shape>
-          <o:OLEObject Type="Embed" ProgID="Equation.DSMT4" ShapeID="_x0000_i1082" DrawAspect="Content" ObjectID="_1450618145" r:id="rId132"/>
+          <o:OLEObject Type="Embed" ProgID="Equation.DSMT4" ShapeID="_x0000_i1083" DrawAspect="Content" ObjectID="_1451111837" r:id="rId132"/>
         </w:object>
       </w:r>
     </w:p>
@@ -8438,21 +8540,11 @@
       <w:r>
         <w:instrText xml:space="preserve"> GOTOBUTTON ZEqnNum975271  \* MERGEFORMAT </w:instrText>
       </w:r>
-      <w:r>
-        <w:fldChar w:fldCharType="begin"/>
-      </w:r>
-      <w:r>
-        <w:instrText xml:space="preserve"> REF ZEqnNum975271 \* Charformat \! \* MERGEFORMAT </w:instrText>
-      </w:r>
-      <w:r>
-        <w:fldChar w:fldCharType="separate"/>
-      </w:r>
-      <w:r>
-        <w:instrText>(20)</w:instrText>
-      </w:r>
-      <w:r>
-        <w:fldChar w:fldCharType="end"/>
-      </w:r>
+      <w:fldSimple w:instr=" REF ZEqnNum975271 \* Charformat \! \* MERGEFORMAT ">
+        <w:r>
+          <w:instrText>(20)</w:instrText>
+        </w:r>
+      </w:fldSimple>
       <w:r>
         <w:fldChar w:fldCharType="end"/>
       </w:r>
@@ -8468,21 +8560,11 @@
       <w:r>
         <w:instrText xml:space="preserve"> GOTOBUTTON ZEqnNum922900  \* MERGEFORMAT </w:instrText>
       </w:r>
-      <w:r>
-        <w:fldChar w:fldCharType="begin"/>
-      </w:r>
-      <w:r>
-        <w:instrText xml:space="preserve"> REF ZEqnNum922900 \* Charformat \! \* MERGEFORMAT </w:instrText>
-      </w:r>
-      <w:r>
-        <w:fldChar w:fldCharType="separate"/>
-      </w:r>
-      <w:r>
-        <w:instrText>(21)</w:instrText>
-      </w:r>
-      <w:r>
-        <w:fldChar w:fldCharType="end"/>
-      </w:r>
+      <w:fldSimple w:instr=" REF ZEqnNum922900 \* Charformat \! \* MERGEFORMAT ">
+        <w:r>
+          <w:instrText>(21)</w:instrText>
+        </w:r>
+      </w:fldSimple>
       <w:r>
         <w:fldChar w:fldCharType="end"/>
       </w:r>
@@ -8549,10 +8631,10 @@
           <w:position w:val="-120"/>
         </w:rPr>
         <w:object w:dxaOrig="4740" w:dyaOrig="2520">
-          <v:shape id="_x0000_i1083" type="#_x0000_t75" style="width:237.3pt;height:125.85pt" o:ole="">
+          <v:shape id="_x0000_i1084" type="#_x0000_t75" style="width:237.3pt;height:125.85pt" o:ole="">
             <v:imagedata r:id="rId133" o:title=""/>
           </v:shape>
-          <o:OLEObject Type="Embed" ProgID="Equation.DSMT4" ShapeID="_x0000_i1083" DrawAspect="Content" ObjectID="_1450618146" r:id="rId134"/>
+          <o:OLEObject Type="Embed" ProgID="Equation.DSMT4" ShapeID="_x0000_i1084" DrawAspect="Content" ObjectID="_1451111838" r:id="rId134"/>
         </w:object>
       </w:r>
       <w:r>
@@ -8580,14 +8662,27 @@
       <w:r>
         <w:instrText>(</w:instrText>
       </w:r>
-      <w:fldSimple w:instr=" SEQ MTEqn \c \* Arabic \* MERGEFORMAT ">
-        <w:r>
-          <w:rPr>
-            <w:noProof/>
-          </w:rPr>
-          <w:instrText>22</w:instrText>
-        </w:r>
-      </w:fldSimple>
+      <w:r>
+        <w:fldChar w:fldCharType="begin"/>
+      </w:r>
+      <w:r>
+        <w:instrText xml:space="preserve"> SEQ MTEqn \c \* Arabic \* MERGEFORMAT </w:instrText>
+      </w:r>
+      <w:r>
+        <w:fldChar w:fldCharType="separate"/>
+      </w:r>
+      <w:r>
+        <w:rPr>
+          <w:noProof/>
+        </w:rPr>
+        <w:instrText>22</w:instrText>
+      </w:r>
+      <w:r>
+        <w:rPr>
+          <w:noProof/>
+        </w:rPr>
+        <w:fldChar w:fldCharType="end"/>
+      </w:r>
       <w:r>
         <w:instrText>)</w:instrText>
       </w:r>
@@ -8604,9 +8699,6 @@
         </w:tabs>
         <w:ind w:firstLine="420"/>
         <w:textAlignment w:val="baseline"/>
-        <w:rPr>
-          <w:rFonts w:hint="eastAsia"/>
-        </w:rPr>
       </w:pPr>
       <w:r>
         <w:rPr>
@@ -8629,9 +8721,6 @@
         </w:tabs>
         <w:ind w:firstLine="420"/>
         <w:textAlignment w:val="baseline"/>
-        <w:rPr>
-          <w:rFonts w:hint="eastAsia"/>
-        </w:rPr>
       </w:pPr>
       <w:r>
         <w:rPr>
@@ -8645,10 +8734,10 @@
           <w:position w:val="-12"/>
         </w:rPr>
         <w:object w:dxaOrig="1260" w:dyaOrig="360">
-          <v:shape id="_x0000_i1111" type="#_x0000_t75" style="width:63.25pt;height:18.15pt" o:ole="">
+          <v:shape id="_x0000_i1085" type="#_x0000_t75" style="width:63.25pt;height:18.15pt" o:ole="">
             <v:imagedata r:id="rId135" o:title=""/>
           </v:shape>
-          <o:OLEObject Type="Embed" ProgID="Equation.DSMT4" ShapeID="_x0000_i1111" DrawAspect="Content" ObjectID="_1450618147" r:id="rId136"/>
+          <o:OLEObject Type="Embed" ProgID="Equation.DSMT4" ShapeID="_x0000_i1085" DrawAspect="Content" ObjectID="_1451111839" r:id="rId136"/>
         </w:object>
       </w:r>
       <w:r>
@@ -8679,14 +8768,27 @@
       <w:r>
         <w:instrText>(</w:instrText>
       </w:r>
-      <w:fldSimple w:instr=" SEQ MTEqn \c \* Arabic \* MERGEFORMAT ">
-        <w:r>
-          <w:rPr>
-            <w:noProof/>
-          </w:rPr>
-          <w:instrText>23</w:instrText>
-        </w:r>
-      </w:fldSimple>
+      <w:r>
+        <w:fldChar w:fldCharType="begin"/>
+      </w:r>
+      <w:r>
+        <w:instrText xml:space="preserve"> SEQ MTEqn \c \* Arabic \* MERGEFORMAT </w:instrText>
+      </w:r>
+      <w:r>
+        <w:fldChar w:fldCharType="separate"/>
+      </w:r>
+      <w:r>
+        <w:rPr>
+          <w:noProof/>
+        </w:rPr>
+        <w:instrText>23</w:instrText>
+      </w:r>
+      <w:r>
+        <w:rPr>
+          <w:noProof/>
+        </w:rPr>
+        <w:fldChar w:fldCharType="end"/>
+      </w:r>
       <w:r>
         <w:instrText>)</w:instrText>
       </w:r>
@@ -8722,21 +8824,11 @@
       <w:r>
         <w:instrText xml:space="preserve"> GOTOBUTTON ZEqnNum876178  \* MERGEFORMAT </w:instrText>
       </w:r>
-      <w:r>
-        <w:fldChar w:fldCharType="begin"/>
-      </w:r>
-      <w:r>
-        <w:instrText xml:space="preserve"> REF ZEqnNum876178 \* Charformat \! \* MERGEFORMAT </w:instrText>
-      </w:r>
-      <w:r>
-        <w:fldChar w:fldCharType="separate"/>
-      </w:r>
-      <w:r>
-        <w:instrText>(24)</w:instrText>
-      </w:r>
-      <w:r>
-        <w:fldChar w:fldCharType="end"/>
-      </w:r>
+      <w:fldSimple w:instr=" REF ZEqnNum876178 \* Charformat \! \* MERGEFORMAT ">
+        <w:r>
+          <w:instrText>(24)</w:instrText>
+        </w:r>
+      </w:fldSimple>
       <w:r>
         <w:fldChar w:fldCharType="end"/>
       </w:r>
@@ -8766,10 +8858,10 @@
           <w:position w:val="-154"/>
         </w:rPr>
         <w:object w:dxaOrig="7420" w:dyaOrig="3200">
-          <v:shape id="_x0000_i1084" type="#_x0000_t75" style="width:371.9pt;height:160.9pt" o:ole="">
+          <v:shape id="_x0000_i1086" type="#_x0000_t75" style="width:371.9pt;height:160.9pt" o:ole="">
             <v:imagedata r:id="rId137" o:title=""/>
           </v:shape>
-          <o:OLEObject Type="Embed" ProgID="Equation.DSMT4" ShapeID="_x0000_i1084" DrawAspect="Content" ObjectID="_1450618148" r:id="rId138"/>
+          <o:OLEObject Type="Embed" ProgID="Equation.DSMT4" ShapeID="_x0000_i1086" DrawAspect="Content" ObjectID="_1451111840" r:id="rId138"/>
         </w:object>
       </w:r>
       <w:r>
@@ -8797,14 +8889,27 @@
       <w:r>
         <w:instrText>(</w:instrText>
       </w:r>
-      <w:fldSimple w:instr=" SEQ MTEqn \c \* Arabic \* MERGEFORMAT ">
-        <w:r>
-          <w:rPr>
-            <w:noProof/>
-          </w:rPr>
-          <w:instrText>24</w:instrText>
-        </w:r>
-      </w:fldSimple>
+      <w:r>
+        <w:fldChar w:fldCharType="begin"/>
+      </w:r>
+      <w:r>
+        <w:instrText xml:space="preserve"> SEQ MTEqn \c \* Arabic \* MERGEFORMAT </w:instrText>
+      </w:r>
+      <w:r>
+        <w:fldChar w:fldCharType="separate"/>
+      </w:r>
+      <w:r>
+        <w:rPr>
+          <w:noProof/>
+        </w:rPr>
+        <w:instrText>24</w:instrText>
+      </w:r>
+      <w:r>
+        <w:rPr>
+          <w:noProof/>
+        </w:rPr>
+        <w:fldChar w:fldCharType="end"/>
+      </w:r>
       <w:r>
         <w:instrText>)</w:instrText>
       </w:r>
@@ -8852,10 +8957,10 @@
           <w:position w:val="-12"/>
         </w:rPr>
         <w:object w:dxaOrig="400" w:dyaOrig="360">
-          <v:shape id="_x0000_i1085" type="#_x0000_t75" style="width:20.05pt;height:18.15pt" o:ole="">
+          <v:shape id="_x0000_i1087" type="#_x0000_t75" style="width:20.05pt;height:18.15pt" o:ole="">
             <v:imagedata r:id="rId139" o:title=""/>
           </v:shape>
-          <o:OLEObject Type="Embed" ProgID="Equation.DSMT4" ShapeID="_x0000_i1085" DrawAspect="Content" ObjectID="_1450618149" r:id="rId140"/>
+          <o:OLEObject Type="Embed" ProgID="Equation.DSMT4" ShapeID="_x0000_i1087" DrawAspect="Content" ObjectID="_1451111841" r:id="rId140"/>
         </w:object>
       </w:r>
       <w:r>
@@ -8869,10 +8974,10 @@
           <w:position w:val="-12"/>
         </w:rPr>
         <w:object w:dxaOrig="400" w:dyaOrig="360">
-          <v:shape id="_x0000_i1086" type="#_x0000_t75" style="width:20.05pt;height:18.15pt" o:ole="">
+          <v:shape id="_x0000_i1088" type="#_x0000_t75" style="width:20.05pt;height:18.15pt" o:ole="">
             <v:imagedata r:id="rId141" o:title=""/>
           </v:shape>
-          <o:OLEObject Type="Embed" ProgID="Equation.DSMT4" ShapeID="_x0000_i1086" DrawAspect="Content" ObjectID="_1450618150" r:id="rId142"/>
+          <o:OLEObject Type="Embed" ProgID="Equation.DSMT4" ShapeID="_x0000_i1088" DrawAspect="Content" ObjectID="_1451111842" r:id="rId142"/>
         </w:object>
       </w:r>
       <w:r>
@@ -8957,21 +9062,11 @@
       <w:r>
         <w:instrText xml:space="preserve"> GOTOBUTTON ZEqnNum180993  \* MERGEFORMAT </w:instrText>
       </w:r>
-      <w:r>
-        <w:fldChar w:fldCharType="begin"/>
-      </w:r>
-      <w:r>
-        <w:instrText xml:space="preserve"> REF ZEqnNum180993 \* Charformat \! \* MERGEFORMAT </w:instrText>
-      </w:r>
-      <w:r>
-        <w:fldChar w:fldCharType="separate"/>
-      </w:r>
-      <w:r>
-        <w:instrText>(1)</w:instrText>
-      </w:r>
-      <w:r>
-        <w:fldChar w:fldCharType="end"/>
-      </w:r>
+      <w:fldSimple w:instr=" REF ZEqnNum180993 \* Charformat \! \* MERGEFORMAT ">
+        <w:r>
+          <w:instrText>(1)</w:instrText>
+        </w:r>
+      </w:fldSimple>
       <w:r>
         <w:fldChar w:fldCharType="end"/>
       </w:r>
@@ -8981,21 +9076,11 @@
       <w:r>
         <w:instrText xml:space="preserve"> GOTOBUTTON ZEqnNum236978  \* MERGEFORMAT </w:instrText>
       </w:r>
-      <w:r>
-        <w:fldChar w:fldCharType="begin"/>
-      </w:r>
-      <w:r>
-        <w:instrText xml:space="preserve"> REF ZEqnNum236978 \* Charformat \! \* MERGEFORMAT </w:instrText>
-      </w:r>
-      <w:r>
-        <w:fldChar w:fldCharType="separate"/>
-      </w:r>
-      <w:r>
-        <w:instrText>(2)</w:instrText>
-      </w:r>
-      <w:r>
-        <w:fldChar w:fldCharType="end"/>
-      </w:r>
+      <w:fldSimple w:instr=" REF ZEqnNum236978 \* Charformat \! \* MERGEFORMAT ">
+        <w:r>
+          <w:instrText>(2)</w:instrText>
+        </w:r>
+      </w:fldSimple>
       <w:r>
         <w:fldChar w:fldCharType="end"/>
       </w:r>
@@ -9005,21 +9090,11 @@
       <w:r>
         <w:instrText xml:space="preserve"> GOTOBUTTON ZEqnNum217903  \* MERGEFORMAT </w:instrText>
       </w:r>
-      <w:r>
-        <w:fldChar w:fldCharType="begin"/>
-      </w:r>
-      <w:r>
-        <w:instrText xml:space="preserve"> REF ZEqnNum217903 \* Charformat \! \* MERGEFORMAT </w:instrText>
-      </w:r>
-      <w:r>
-        <w:fldChar w:fldCharType="separate"/>
-      </w:r>
-      <w:r>
-        <w:instrText>(16)</w:instrText>
-      </w:r>
-      <w:r>
-        <w:fldChar w:fldCharType="end"/>
-      </w:r>
+      <w:fldSimple w:instr=" REF ZEqnNum217903 \* Charformat \! \* MERGEFORMAT ">
+        <w:r>
+          <w:instrText>(16)</w:instrText>
+        </w:r>
+      </w:fldSimple>
       <w:r>
         <w:fldChar w:fldCharType="end"/>
       </w:r>
@@ -9029,21 +9104,11 @@
       <w:r>
         <w:instrText xml:space="preserve"> GOTOBUTTON ZEqnNum294682  \* MERGEFORMAT </w:instrText>
       </w:r>
-      <w:r>
-        <w:fldChar w:fldCharType="begin"/>
-      </w:r>
-      <w:r>
-        <w:instrText xml:space="preserve"> REF ZEqnNum294682 \* Charformat \! \* MERGEFORMAT </w:instrText>
-      </w:r>
-      <w:r>
-        <w:fldChar w:fldCharType="separate"/>
-      </w:r>
-      <w:r>
-        <w:instrText>(17)</w:instrText>
-      </w:r>
-      <w:r>
-        <w:fldChar w:fldCharType="end"/>
-      </w:r>
+      <w:fldSimple w:instr=" REF ZEqnNum294682 \* Charformat \! \* MERGEFORMAT ">
+        <w:r>
+          <w:instrText>(17)</w:instrText>
+        </w:r>
+      </w:fldSimple>
       <w:r>
         <w:fldChar w:fldCharType="end"/>
       </w:r>
@@ -9080,10 +9145,10 @@
           <w:position w:val="-100"/>
         </w:rPr>
         <w:object w:dxaOrig="2260" w:dyaOrig="2120">
-          <v:shape id="_x0000_i1087" type="#_x0000_t75" style="width:112.7pt;height:105.8pt" o:ole="">
+          <v:shape id="_x0000_i1089" type="#_x0000_t75" style="width:112.7pt;height:105.8pt" o:ole="">
             <v:imagedata r:id="rId143" o:title=""/>
           </v:shape>
-          <o:OLEObject Type="Embed" ProgID="Equation.DSMT4" ShapeID="_x0000_i1087" DrawAspect="Content" ObjectID="_1450618151" r:id="rId144"/>
+          <o:OLEObject Type="Embed" ProgID="Equation.DSMT4" ShapeID="_x0000_i1089" DrawAspect="Content" ObjectID="_1451111843" r:id="rId144"/>
         </w:object>
       </w:r>
       <w:r>
@@ -9114,14 +9179,27 @@
       <w:r>
         <w:instrText>(</w:instrText>
       </w:r>
-      <w:fldSimple w:instr=" SEQ MTEqn \c \* Arabic \* MERGEFORMAT ">
-        <w:r>
-          <w:rPr>
-            <w:noProof/>
-          </w:rPr>
-          <w:instrText>25</w:instrText>
-        </w:r>
-      </w:fldSimple>
+      <w:r>
+        <w:fldChar w:fldCharType="begin"/>
+      </w:r>
+      <w:r>
+        <w:instrText xml:space="preserve"> SEQ MTEqn \c \* Arabic \* MERGEFORMAT </w:instrText>
+      </w:r>
+      <w:r>
+        <w:fldChar w:fldCharType="separate"/>
+      </w:r>
+      <w:r>
+        <w:rPr>
+          <w:noProof/>
+        </w:rPr>
+        <w:instrText>25</w:instrText>
+      </w:r>
+      <w:r>
+        <w:rPr>
+          <w:noProof/>
+        </w:rPr>
+        <w:fldChar w:fldCharType="end"/>
+      </w:r>
       <w:r>
         <w:instrText>)</w:instrText>
       </w:r>
@@ -9137,9 +9215,6 @@
           <w:tab w:val="right" w:pos="8306"/>
         </w:tabs>
         <w:textAlignment w:val="baseline"/>
-        <w:rPr>
-          <w:rFonts w:hint="eastAsia"/>
-        </w:rPr>
       </w:pPr>
       <w:r>
         <w:rPr>
@@ -9152,10 +9227,10 @@
           <w:position w:val="-12"/>
         </w:rPr>
         <w:object w:dxaOrig="1660" w:dyaOrig="360">
-          <v:shape id="_x0000_i1088" type="#_x0000_t75" style="width:83.25pt;height:18.15pt" o:ole="">
+          <v:shape id="_x0000_i1090" type="#_x0000_t75" style="width:83.25pt;height:18.15pt" o:ole="">
             <v:imagedata r:id="rId145" o:title=""/>
           </v:shape>
-          <o:OLEObject Type="Embed" ProgID="Equation.DSMT4" ShapeID="_x0000_i1088" DrawAspect="Content" ObjectID="_1450618152" r:id="rId146"/>
+          <o:OLEObject Type="Embed" ProgID="Equation.DSMT4" ShapeID="_x0000_i1090" DrawAspect="Content" ObjectID="_1451111844" r:id="rId146"/>
         </w:object>
       </w:r>
       <w:r>
@@ -9180,9 +9255,6 @@
     <w:p>
       <w:pPr>
         <w:pStyle w:val="2"/>
-        <w:rPr>
-          <w:rFonts w:hint="eastAsia"/>
-        </w:rPr>
       </w:pPr>
       <w:bookmarkStart w:id="44" w:name="_Toc376870381"/>
       <w:r>
@@ -9218,9 +9290,6 @@
         </w:tabs>
         <w:ind w:firstLine="480"/>
         <w:textAlignment w:val="baseline"/>
-        <w:rPr>
-          <w:rFonts w:hint="eastAsia"/>
-        </w:rPr>
       </w:pPr>
       <w:r>
         <w:rPr>
@@ -9310,9 +9379,6 @@
         <w:ind w:firstLine="480"/>
         <w:jc w:val="center"/>
         <w:textAlignment w:val="baseline"/>
-        <w:rPr>
-          <w:rFonts w:hint="eastAsia"/>
-        </w:rPr>
       </w:pPr>
       <w:r>
         <w:rPr>
@@ -9364,9 +9430,6 @@
         <w:ind w:firstLine="480"/>
         <w:jc w:val="center"/>
         <w:textAlignment w:val="baseline"/>
-        <w:rPr>
-          <w:rFonts w:hint="eastAsia"/>
-        </w:rPr>
       </w:pPr>
       <w:r>
         <w:rPr>
@@ -9448,21 +9511,11 @@
       <w:r>
         <w:instrText xml:space="preserve"> GOTOBUTTON ZEqnNum801363  \* MERGEFORMAT </w:instrText>
       </w:r>
-      <w:r>
-        <w:fldChar w:fldCharType="begin"/>
-      </w:r>
-      <w:r>
-        <w:instrText xml:space="preserve"> REF ZEqnNum801363 \* Charformat \! \* MERGEFORMAT </w:instrText>
-      </w:r>
-      <w:r>
-        <w:fldChar w:fldCharType="separate"/>
-      </w:r>
-      <w:r>
-        <w:instrText>(13)</w:instrText>
-      </w:r>
-      <w:r>
-        <w:fldChar w:fldCharType="end"/>
-      </w:r>
+      <w:fldSimple w:instr=" REF ZEqnNum801363 \* Charformat \! \* MERGEFORMAT ">
+        <w:r>
+          <w:instrText>(13)</w:instrText>
+        </w:r>
+      </w:fldSimple>
       <w:r>
         <w:fldChar w:fldCharType="end"/>
       </w:r>
@@ -9502,21 +9555,11 @@
       <w:r>
         <w:instrText xml:space="preserve"> GOTOBUTTON ZEqnNum287780  \* MERGEFORMAT </w:instrText>
       </w:r>
-      <w:r>
-        <w:fldChar w:fldCharType="begin"/>
-      </w:r>
-      <w:r>
-        <w:instrText xml:space="preserve"> REF ZEqnNum287780 \* Charformat \! \* MERGEFORMAT </w:instrText>
-      </w:r>
-      <w:r>
-        <w:fldChar w:fldCharType="separate"/>
-      </w:r>
-      <w:r>
-        <w:instrText>(14)</w:instrText>
-      </w:r>
-      <w:r>
-        <w:fldChar w:fldCharType="end"/>
-      </w:r>
+      <w:fldSimple w:instr=" REF ZEqnNum287780 \* Charformat \! \* MERGEFORMAT ">
+        <w:r>
+          <w:instrText>(14)</w:instrText>
+        </w:r>
+      </w:fldSimple>
       <w:r>
         <w:fldChar w:fldCharType="end"/>
       </w:r>
@@ -9568,21 +9611,11 @@
       <w:r>
         <w:instrText xml:space="preserve"> GOTOBUTTON ZEqnNum268673  \* MERGEFORMAT </w:instrText>
       </w:r>
-      <w:r>
-        <w:fldChar w:fldCharType="begin"/>
-      </w:r>
-      <w:r>
-        <w:instrText xml:space="preserve"> REF ZEqnNum268673 \* Charformat \! \* MERGEFORMAT </w:instrText>
-      </w:r>
-      <w:r>
-        <w:fldChar w:fldCharType="separate"/>
-      </w:r>
-      <w:r>
-        <w:instrText>(22)</w:instrText>
-      </w:r>
-      <w:r>
-        <w:fldChar w:fldCharType="end"/>
-      </w:r>
+      <w:fldSimple w:instr=" REF ZEqnNum268673 \* Charformat \! \* MERGEFORMAT ">
+        <w:r>
+          <w:instrText>(22)</w:instrText>
+        </w:r>
+      </w:fldSimple>
       <w:r>
         <w:fldChar w:fldCharType="end"/>
       </w:r>
@@ -9598,21 +9631,11 @@
       <w:r>
         <w:instrText xml:space="preserve"> GOTOBUTTON ZEqnNum935818  \* MERGEFORMAT </w:instrText>
       </w:r>
-      <w:r>
-        <w:fldChar w:fldCharType="begin"/>
-      </w:r>
-      <w:r>
-        <w:instrText xml:space="preserve"> REF ZEqnNum935818 \* Charformat \! \* MERGEFORMAT </w:instrText>
-      </w:r>
-      <w:r>
-        <w:fldChar w:fldCharType="separate"/>
-      </w:r>
-      <w:r>
-        <w:instrText>(23)</w:instrText>
-      </w:r>
-      <w:r>
-        <w:fldChar w:fldCharType="end"/>
-      </w:r>
+      <w:fldSimple w:instr=" REF ZEqnNum935818 \* Charformat \! \* MERGEFORMAT ">
+        <w:r>
+          <w:instrText>(23)</w:instrText>
+        </w:r>
+      </w:fldSimple>
       <w:r>
         <w:fldChar w:fldCharType="end"/>
       </w:r>
@@ -9864,21 +9887,11 @@
       <w:r>
         <w:instrText xml:space="preserve"> GOTOBUTTON ZEqnNum971771  \* MERGEFORMAT </w:instrText>
       </w:r>
-      <w:r>
-        <w:fldChar w:fldCharType="begin"/>
-      </w:r>
-      <w:r>
-        <w:instrText xml:space="preserve"> REF ZEqnNum971771 \* Charformat \! \* MERGEFORMAT </w:instrText>
-      </w:r>
-      <w:r>
-        <w:fldChar w:fldCharType="separate"/>
-      </w:r>
-      <w:r>
-        <w:instrText>(26)</w:instrText>
-      </w:r>
-      <w:r>
-        <w:fldChar w:fldCharType="end"/>
-      </w:r>
+      <w:fldSimple w:instr=" REF ZEqnNum971771 \* Charformat \! \* MERGEFORMAT ">
+        <w:r>
+          <w:instrText>(26)</w:instrText>
+        </w:r>
+      </w:fldSimple>
       <w:r>
         <w:fldChar w:fldCharType="end"/>
       </w:r>
@@ -9943,10 +9956,10 @@
           <w:position w:val="-32"/>
         </w:rPr>
         <w:object w:dxaOrig="3980" w:dyaOrig="760">
-          <v:shape id="_x0000_i1089" type="#_x0000_t75" style="width:198.45pt;height:38.2pt" o:ole="">
+          <v:shape id="_x0000_i1091" type="#_x0000_t75" style="width:198.45pt;height:38.2pt" o:ole="">
             <v:imagedata r:id="rId150" o:title=""/>
           </v:shape>
-          <o:OLEObject Type="Embed" ProgID="Equation.DSMT4" ShapeID="_x0000_i1089" DrawAspect="Content" ObjectID="_1450618153" r:id="rId151"/>
+          <o:OLEObject Type="Embed" ProgID="Equation.DSMT4" ShapeID="_x0000_i1091" DrawAspect="Content" ObjectID="_1451111845" r:id="rId151"/>
         </w:object>
       </w:r>
       <w:r>
@@ -9974,14 +9987,27 @@
       <w:r>
         <w:instrText>(</w:instrText>
       </w:r>
-      <w:fldSimple w:instr=" SEQ MTEqn \c \* Arabic \* MERGEFORMAT ">
-        <w:r>
-          <w:rPr>
-            <w:noProof/>
-          </w:rPr>
-          <w:instrText>26</w:instrText>
-        </w:r>
-      </w:fldSimple>
+      <w:r>
+        <w:fldChar w:fldCharType="begin"/>
+      </w:r>
+      <w:r>
+        <w:instrText xml:space="preserve"> SEQ MTEqn \c \* Arabic \* MERGEFORMAT </w:instrText>
+      </w:r>
+      <w:r>
+        <w:fldChar w:fldCharType="separate"/>
+      </w:r>
+      <w:r>
+        <w:rPr>
+          <w:noProof/>
+        </w:rPr>
+        <w:instrText>26</w:instrText>
+      </w:r>
+      <w:r>
+        <w:rPr>
+          <w:noProof/>
+        </w:rPr>
+        <w:fldChar w:fldCharType="end"/>
+      </w:r>
       <w:r>
         <w:instrText>)</w:instrText>
       </w:r>
@@ -10300,14 +10326,27 @@
       <w:r>
         <w:instrText>(</w:instrText>
       </w:r>
-      <w:fldSimple w:instr=" SEQ MTEqn \c \* Arabic \* MERGEFORMAT ">
-        <w:r>
-          <w:rPr>
-            <w:noProof/>
-          </w:rPr>
-          <w:instrText>27</w:instrText>
-        </w:r>
-      </w:fldSimple>
+      <w:r>
+        <w:fldChar w:fldCharType="begin"/>
+      </w:r>
+      <w:r>
+        <w:instrText xml:space="preserve"> SEQ MTEqn \c \* Arabic \* MERGEFORMAT </w:instrText>
+      </w:r>
+      <w:r>
+        <w:fldChar w:fldCharType="separate"/>
+      </w:r>
+      <w:r>
+        <w:rPr>
+          <w:noProof/>
+        </w:rPr>
+        <w:instrText>27</w:instrText>
+      </w:r>
+      <w:r>
+        <w:rPr>
+          <w:noProof/>
+        </w:rPr>
+        <w:fldChar w:fldCharType="end"/>
+      </w:r>
       <w:r>
         <w:instrText>)</w:instrText>
       </w:r>
@@ -10642,21 +10681,11 @@
       <w:r>
         <w:instrText xml:space="preserve"> GOTOBUTTON ZEqnNum971665  \* MERGEFORMAT </w:instrText>
       </w:r>
-      <w:r>
-        <w:fldChar w:fldCharType="begin"/>
-      </w:r>
-      <w:r>
-        <w:instrText xml:space="preserve"> REF ZEqnNum971665 \* Charformat \! \* MERGEFORMAT </w:instrText>
-      </w:r>
-      <w:r>
-        <w:fldChar w:fldCharType="separate"/>
-      </w:r>
-      <w:r>
-        <w:instrText>(25)</w:instrText>
-      </w:r>
-      <w:r>
-        <w:fldChar w:fldCharType="end"/>
-      </w:r>
+      <w:fldSimple w:instr=" REF ZEqnNum971665 \* Charformat \! \* MERGEFORMAT ">
+        <w:r>
+          <w:instrText>(25)</w:instrText>
+        </w:r>
+      </w:fldSimple>
       <w:r>
         <w:fldChar w:fldCharType="end"/>
       </w:r>
@@ -10704,21 +10733,11 @@
       <w:r>
         <w:instrText xml:space="preserve"> GOTOBUTTON ZEqnNum468762  \* MERGEFORMAT </w:instrText>
       </w:r>
-      <w:r>
-        <w:fldChar w:fldCharType="begin"/>
-      </w:r>
-      <w:r>
-        <w:instrText xml:space="preserve"> REF ZEqnNum468762 \* Charformat \! \* MERGEFORMAT </w:instrText>
-      </w:r>
-      <w:r>
-        <w:fldChar w:fldCharType="separate"/>
-      </w:r>
-      <w:r>
-        <w:instrText>(7)</w:instrText>
-      </w:r>
-      <w:r>
-        <w:fldChar w:fldCharType="end"/>
-      </w:r>
+      <w:fldSimple w:instr=" REF ZEqnNum468762 \* Charformat \! \* MERGEFORMAT ">
+        <w:r>
+          <w:instrText>(7)</w:instrText>
+        </w:r>
+      </w:fldSimple>
       <w:r>
         <w:fldChar w:fldCharType="end"/>
       </w:r>
@@ -10728,21 +10747,11 @@
       <w:r>
         <w:instrText xml:space="preserve"> GOTOBUTTON ZEqnNum735001  \* MERGEFORMAT </w:instrText>
       </w:r>
-      <w:r>
-        <w:fldChar w:fldCharType="begin"/>
-      </w:r>
-      <w:r>
-        <w:instrText xml:space="preserve"> REF ZEqnNum735001 \* Charformat \! \* MERGEFORMAT </w:instrText>
-      </w:r>
-      <w:r>
-        <w:fldChar w:fldCharType="separate"/>
-      </w:r>
-      <w:r>
-        <w:instrText>(8)</w:instrText>
-      </w:r>
-      <w:r>
-        <w:fldChar w:fldCharType="end"/>
-      </w:r>
+      <w:fldSimple w:instr=" REF ZEqnNum735001 \* Charformat \! \* MERGEFORMAT ">
+        <w:r>
+          <w:instrText>(8)</w:instrText>
+        </w:r>
+      </w:fldSimple>
       <w:r>
         <w:fldChar w:fldCharType="end"/>
       </w:r>
@@ -10798,21 +10807,11 @@
       <w:r>
         <w:instrText xml:space="preserve"> GOTOBUTTON ZEqnNum572189  \* MERGEFORMAT </w:instrText>
       </w:r>
-      <w:r>
-        <w:fldChar w:fldCharType="begin"/>
-      </w:r>
-      <w:r>
-        <w:instrText xml:space="preserve"> REF ZEqnNum572189 \* Charformat \! \* MERGEFORMAT </w:instrText>
-      </w:r>
-      <w:r>
-        <w:fldChar w:fldCharType="separate"/>
-      </w:r>
-      <w:r>
-        <w:instrText>(27)</w:instrText>
-      </w:r>
-      <w:r>
-        <w:fldChar w:fldCharType="end"/>
-      </w:r>
+      <w:fldSimple w:instr=" REF ZEqnNum572189 \* Charformat \! \* MERGEFORMAT ">
+        <w:r>
+          <w:instrText>(27)</w:instrText>
+        </w:r>
+      </w:fldSimple>
       <w:r>
         <w:fldChar w:fldCharType="end"/>
       </w:r>
@@ -11750,7 +11749,6 @@
         <w:pStyle w:val="a6"/>
         <w:jc w:val="center"/>
         <w:rPr>
-          <w:rFonts w:hint="eastAsia"/>
           <w:noProof/>
         </w:rPr>
       </w:pPr>
@@ -11835,26 +11833,9 @@
         <w:t>计算结果（承德井）</w:t>
       </w:r>
     </w:p>
-    <w:p>
-      <w:pPr>
-        <w:rPr>
-          <w:rFonts w:hint="eastAsia"/>
-        </w:rPr>
-      </w:pPr>
-    </w:p>
-    <w:p>
-      <w:pPr>
-        <w:rPr>
-          <w:rFonts w:hint="eastAsia"/>
-        </w:rPr>
-      </w:pPr>
-    </w:p>
-    <w:p>
-      <w:pPr>
-        <w:rPr>
-          <w:rFonts w:hint="eastAsia"/>
-        </w:rPr>
-      </w:pPr>
+    <w:p/>
+    <w:p/>
+    <w:p>
       <w:r>
         <w:rPr>
           <w:rFonts w:hint="eastAsia"/>
@@ -11925,21 +11906,11 @@
       <w:r>
         <w:instrText xml:space="preserve"> GOTOBUTTON ZEqnNum280305  \* MERGEFORMAT </w:instrText>
       </w:r>
-      <w:r>
-        <w:fldChar w:fldCharType="begin"/>
-      </w:r>
-      <w:r>
-        <w:instrText xml:space="preserve"> REF ZEqnNum280305 \* Charformat \! \* MERGEFORMAT </w:instrText>
-      </w:r>
-      <w:r>
-        <w:fldChar w:fldCharType="separate"/>
-      </w:r>
-      <w:r>
-        <w:instrText>(4)</w:instrText>
-      </w:r>
-      <w:r>
-        <w:fldChar w:fldCharType="end"/>
-      </w:r>
+      <w:fldSimple w:instr=" REF ZEqnNum280305 \* Charformat \! \* MERGEFORMAT ">
+        <w:r>
+          <w:instrText>(4)</w:instrText>
+        </w:r>
+      </w:fldSimple>
       <w:r>
         <w:fldChar w:fldCharType="end"/>
       </w:r>
@@ -12096,7 +12067,7 @@
       <w:tblGrid>
         <w:gridCol w:w="1416"/>
         <w:gridCol w:w="1656"/>
-        <w:gridCol w:w="826"/>
+        <w:gridCol w:w="1002"/>
         <w:gridCol w:w="1176"/>
       </w:tblGrid>
       <w:tr>
@@ -12150,9 +12121,6 @@
           <w:p>
             <w:pPr>
               <w:jc w:val="center"/>
-              <w:rPr>
-                <w:rFonts w:hint="eastAsia"/>
-              </w:rPr>
             </w:pPr>
             <w:r>
               <w:rPr>
@@ -12169,9 +12137,6 @@
           <w:p>
             <w:pPr>
               <w:jc w:val="center"/>
-              <w:rPr>
-                <w:rFonts w:hint="eastAsia"/>
-              </w:rPr>
             </w:pPr>
             <w:r>
               <w:rPr>
@@ -12199,7 +12164,7 @@
               <w:rPr>
                 <w:rFonts w:hint="eastAsia"/>
               </w:rPr>
-              <w:t>噪声峰峰值</w:t>
+              <w:t>误差</w:t>
             </w:r>
           </w:p>
         </w:tc>
@@ -12233,10 +12198,13 @@
           <w:p>
             <w:pPr>
               <w:jc w:val="center"/>
+            </w:pPr>
+            <w:r>
               <w:rPr>
                 <w:rFonts w:hint="eastAsia"/>
               </w:rPr>
-            </w:pPr>
+              <w:t>0~</w:t>
+            </w:r>
             <w:r>
               <w:rPr>
                 <w:rFonts w:hint="eastAsia"/>
@@ -12258,10 +12226,13 @@
           <w:p>
             <w:pPr>
               <w:jc w:val="center"/>
+            </w:pPr>
+            <w:r>
               <w:rPr>
                 <w:rFonts w:hint="eastAsia"/>
               </w:rPr>
-            </w:pPr>
+              <w:t>0~</w:t>
+            </w:r>
             <w:r>
               <w:rPr>
                 <w:rFonts w:hint="eastAsia"/>
@@ -12322,9 +12293,6 @@
           <w:p>
             <w:pPr>
               <w:jc w:val="center"/>
-              <w:rPr>
-                <w:rFonts w:hint="eastAsia"/>
-              </w:rPr>
             </w:pPr>
             <w:r>
               <w:rPr>
@@ -12341,9 +12309,6 @@
           <w:p>
             <w:pPr>
               <w:jc w:val="center"/>
-              <w:rPr>
-                <w:rFonts w:hint="eastAsia"/>
-              </w:rPr>
             </w:pPr>
             <w:r>
               <w:rPr>
@@ -12423,7 +12388,6 @@
         <w:pStyle w:val="a6"/>
         <w:jc w:val="center"/>
         <w:rPr>
-          <w:rFonts w:hint="eastAsia"/>
           <w:noProof/>
         </w:rPr>
       </w:pPr>
@@ -12602,21 +12566,11 @@
       <w:r>
         <w:instrText xml:space="preserve"> GOTOBUTTON ZEqnNum639213  \* MERGEFORMAT </w:instrText>
       </w:r>
-      <w:r>
-        <w:fldChar w:fldCharType="begin"/>
-      </w:r>
-      <w:r>
-        <w:instrText xml:space="preserve"> REF ZEqnNum639213 \* Charformat \! \* MERGEFORMAT </w:instrText>
-      </w:r>
-      <w:r>
-        <w:fldChar w:fldCharType="separate"/>
-      </w:r>
-      <w:r>
-        <w:instrText>(5)</w:instrText>
-      </w:r>
-      <w:r>
-        <w:fldChar w:fldCharType="end"/>
-      </w:r>
+      <w:fldSimple w:instr=" REF ZEqnNum639213 \* Charformat \! \* MERGEFORMAT ">
+        <w:r>
+          <w:instrText>(5)</w:instrText>
+        </w:r>
+      </w:fldSimple>
       <w:r>
         <w:fldChar w:fldCharType="end"/>
       </w:r>
@@ -12699,8 +12653,8 @@
       <w:tblGrid>
         <w:gridCol w:w="2525"/>
         <w:gridCol w:w="1656"/>
-        <w:gridCol w:w="826"/>
-        <w:gridCol w:w="1176"/>
+        <w:gridCol w:w="1136"/>
+        <w:gridCol w:w="1379"/>
       </w:tblGrid>
       <w:tr>
         <w:trPr>
@@ -12753,9 +12707,6 @@
           <w:p>
             <w:pPr>
               <w:jc w:val="center"/>
-              <w:rPr>
-                <w:rFonts w:hint="eastAsia"/>
-              </w:rPr>
             </w:pPr>
             <w:r>
               <w:rPr>
@@ -12772,9 +12723,6 @@
           <w:p>
             <w:pPr>
               <w:jc w:val="center"/>
-              <w:rPr>
-                <w:rFonts w:hint="eastAsia"/>
-              </w:rPr>
             </w:pPr>
             <w:r>
               <w:rPr>
@@ -12803,7 +12751,7 @@
                 <w:rFonts w:hint="eastAsia"/>
               </w:rPr>
               <w:lastRenderedPageBreak/>
-              <w:t>噪声峰峰值</w:t>
+              <w:t>误差</w:t>
             </w:r>
           </w:p>
         </w:tc>
@@ -12837,15 +12785,18 @@
           <w:p>
             <w:pPr>
               <w:jc w:val="center"/>
-              <w:rPr>
-                <w:rFonts w:hint="eastAsia"/>
-              </w:rPr>
             </w:pPr>
             <w:r>
               <w:rPr>
                 <w:rFonts w:hint="eastAsia"/>
               </w:rPr>
-              <w:t>70</w:t>
+              <w:t>-50~2</w:t>
+            </w:r>
+            <w:r>
+              <w:rPr>
+                <w:rFonts w:hint="eastAsia"/>
+              </w:rPr>
+              <w:t>0</w:t>
             </w:r>
             <w:r>
               <w:rPr>
@@ -12862,15 +12813,12 @@
           <w:p>
             <w:pPr>
               <w:jc w:val="center"/>
-              <w:rPr>
-                <w:rFonts w:hint="eastAsia"/>
-              </w:rPr>
             </w:pPr>
             <w:r>
               <w:rPr>
                 <w:rFonts w:hint="eastAsia"/>
               </w:rPr>
-              <w:t>300</w:t>
+              <w:t>-150~150</w:t>
             </w:r>
             <w:r>
               <w:rPr>
@@ -12926,9 +12874,6 @@
           <w:p>
             <w:pPr>
               <w:jc w:val="center"/>
-              <w:rPr>
-                <w:rFonts w:hint="eastAsia"/>
-              </w:rPr>
             </w:pPr>
             <w:r>
               <w:rPr>
@@ -12945,9 +12890,6 @@
           <w:p>
             <w:pPr>
               <w:jc w:val="center"/>
-              <w:rPr>
-                <w:rFonts w:hint="eastAsia"/>
-              </w:rPr>
             </w:pPr>
             <w:r>
               <w:rPr>
@@ -12959,7 +12901,10 @@
         </w:tc>
       </w:tr>
     </w:tbl>
-    <w:p/>
+    <w:p>
+      <w:bookmarkStart w:id="60" w:name="_GoBack"/>
+      <w:bookmarkEnd w:id="60"/>
+    </w:p>
     <w:p>
       <w:pPr>
         <w:keepNext/>
@@ -13027,7 +12972,7 @@
         <w:pStyle w:val="a6"/>
         <w:jc w:val="center"/>
       </w:pPr>
-      <w:bookmarkStart w:id="60" w:name="_Ref376870407"/>
+      <w:bookmarkStart w:id="61" w:name="_Ref376870407"/>
       <w:r>
         <w:rPr>
           <w:rFonts w:hint="eastAsia"/>
@@ -13079,7 +13024,7 @@
       <w:r>
         <w:fldChar w:fldCharType="end"/>
       </w:r>
-      <w:bookmarkEnd w:id="60"/>
+      <w:bookmarkEnd w:id="61"/>
       <w:r>
         <w:rPr>
           <w:noProof/>
@@ -13112,7 +13057,7 @@
       <w:pPr>
         <w:pStyle w:val="1"/>
       </w:pPr>
-      <w:bookmarkStart w:id="61" w:name="_Toc376870390"/>
+      <w:bookmarkStart w:id="62" w:name="_Toc376870390"/>
       <w:r>
         <w:rPr>
           <w:rFonts w:hint="eastAsia"/>
@@ -13125,7 +13070,7 @@
         </w:rPr>
         <w:t>结论</w:t>
       </w:r>
-      <w:bookmarkEnd w:id="61"/>
+      <w:bookmarkEnd w:id="62"/>
     </w:p>
     <w:p>
       <w:r>
@@ -13190,8 +13135,6 @@
         </w:rPr>
         <w:t>。</w:t>
       </w:r>
-      <w:bookmarkStart w:id="62" w:name="_GoBack"/>
-      <w:bookmarkEnd w:id="62"/>
     </w:p>
     <w:p>
       <w:pPr>
@@ -13266,10 +13209,10 @@
           <w:position w:val="-14"/>
         </w:rPr>
         <w:object w:dxaOrig="580" w:dyaOrig="400">
-          <v:shape id="_x0000_i1090" type="#_x0000_t75" style="width:28.8pt;height:20.65pt" o:ole="">
+          <v:shape id="_x0000_i1092" type="#_x0000_t75" style="width:28.8pt;height:20.65pt" o:ole="">
             <v:imagedata r:id="rId159" o:title=""/>
           </v:shape>
-          <o:OLEObject Type="Embed" ProgID="Equation.DSMT4" ShapeID="_x0000_i1090" DrawAspect="Content" ObjectID="_1450618154" r:id="rId160"/>
+          <o:OLEObject Type="Embed" ProgID="Equation.DSMT4" ShapeID="_x0000_i1092" DrawAspect="Content" ObjectID="_1451111846" r:id="rId160"/>
         </w:object>
       </w:r>
       <w:r>
@@ -13297,10 +13240,10 @@
           <w:position w:val="-6"/>
         </w:rPr>
         <w:object w:dxaOrig="200" w:dyaOrig="279">
-          <v:shape id="_x0000_i1091" type="#_x0000_t75" style="width:10pt;height:13.75pt" o:ole="">
+          <v:shape id="_x0000_i1093" type="#_x0000_t75" style="width:10pt;height:13.75pt" o:ole="">
             <v:imagedata r:id="rId161" o:title=""/>
           </v:shape>
-          <o:OLEObject Type="Embed" ProgID="Equation.DSMT4" ShapeID="_x0000_i1091" DrawAspect="Content" ObjectID="_1450618155" r:id="rId162"/>
+          <o:OLEObject Type="Embed" ProgID="Equation.DSMT4" ShapeID="_x0000_i1093" DrawAspect="Content" ObjectID="_1451111847" r:id="rId162"/>
         </w:object>
       </w:r>
       <w:r>
@@ -13314,10 +13257,10 @@
           <w:position w:val="-14"/>
         </w:rPr>
         <w:object w:dxaOrig="639" w:dyaOrig="400">
-          <v:shape id="_x0000_i1092" type="#_x0000_t75" style="width:31.95pt;height:20.65pt" o:ole="">
+          <v:shape id="_x0000_i1094" type="#_x0000_t75" style="width:31.95pt;height:20.65pt" o:ole="">
             <v:imagedata r:id="rId163" o:title=""/>
           </v:shape>
-          <o:OLEObject Type="Embed" ProgID="Equation.DSMT4" ShapeID="_x0000_i1092" DrawAspect="Content" ObjectID="_1450618156" r:id="rId164"/>
+          <o:OLEObject Type="Embed" ProgID="Equation.DSMT4" ShapeID="_x0000_i1094" DrawAspect="Content" ObjectID="_1451111848" r:id="rId164"/>
         </w:object>
       </w:r>
       <w:r>
@@ -13331,10 +13274,10 @@
           <w:position w:val="-14"/>
         </w:rPr>
         <w:object w:dxaOrig="580" w:dyaOrig="400">
-          <v:shape id="_x0000_i1093" type="#_x0000_t75" style="width:28.8pt;height:20.65pt" o:ole="">
+          <v:shape id="_x0000_i1095" type="#_x0000_t75" style="width:28.8pt;height:20.65pt" o:ole="">
             <v:imagedata r:id="rId165" o:title=""/>
           </v:shape>
-          <o:OLEObject Type="Embed" ProgID="Equation.DSMT4" ShapeID="_x0000_i1093" DrawAspect="Content" ObjectID="_1450618157" r:id="rId166"/>
+          <o:OLEObject Type="Embed" ProgID="Equation.DSMT4" ShapeID="_x0000_i1095" DrawAspect="Content" ObjectID="_1451111849" r:id="rId166"/>
         </w:object>
       </w:r>
       <w:r>
@@ -13348,10 +13291,10 @@
           <w:position w:val="-4"/>
         </w:rPr>
         <w:object w:dxaOrig="279" w:dyaOrig="260">
-          <v:shape id="_x0000_i1094" type="#_x0000_t75" style="width:13.75pt;height:13.15pt" o:ole="">
+          <v:shape id="_x0000_i1096" type="#_x0000_t75" style="width:13.75pt;height:13.15pt" o:ole="">
             <v:imagedata r:id="rId167" o:title=""/>
           </v:shape>
-          <o:OLEObject Type="Embed" ProgID="Equation.DSMT4" ShapeID="_x0000_i1094" DrawAspect="Content" ObjectID="_1450618158" r:id="rId168"/>
+          <o:OLEObject Type="Embed" ProgID="Equation.DSMT4" ShapeID="_x0000_i1096" DrawAspect="Content" ObjectID="_1451111850" r:id="rId168"/>
         </w:object>
       </w:r>
       <w:r>
@@ -13381,10 +13324,10 @@
           <w:position w:val="-32"/>
         </w:rPr>
         <w:object w:dxaOrig="2360" w:dyaOrig="820">
-          <v:shape id="_x0000_i1095" type="#_x0000_t75" style="width:117.7pt;height:40.7pt" o:ole="">
+          <v:shape id="_x0000_i1097" type="#_x0000_t75" style="width:117.7pt;height:40.7pt" o:ole="">
             <v:imagedata r:id="rId169" o:title=""/>
           </v:shape>
-          <o:OLEObject Type="Embed" ProgID="Equation.DSMT4" ShapeID="_x0000_i1095" DrawAspect="Content" ObjectID="_1450618159" r:id="rId170"/>
+          <o:OLEObject Type="Embed" ProgID="Equation.DSMT4" ShapeID="_x0000_i1097" DrawAspect="Content" ObjectID="_1451111851" r:id="rId170"/>
         </w:object>
       </w:r>
       <w:r>
@@ -13412,14 +13355,27 @@
       <w:r>
         <w:instrText>(</w:instrText>
       </w:r>
-      <w:fldSimple w:instr=" SEQ MTEqn \c \* Arabic \* MERGEFORMAT ">
-        <w:r>
-          <w:rPr>
-            <w:noProof/>
-          </w:rPr>
-          <w:instrText>28</w:instrText>
-        </w:r>
-      </w:fldSimple>
+      <w:r>
+        <w:fldChar w:fldCharType="begin"/>
+      </w:r>
+      <w:r>
+        <w:instrText xml:space="preserve"> SEQ MTEqn \c \* Arabic \* MERGEFORMAT </w:instrText>
+      </w:r>
+      <w:r>
+        <w:fldChar w:fldCharType="separate"/>
+      </w:r>
+      <w:r>
+        <w:rPr>
+          <w:noProof/>
+        </w:rPr>
+        <w:instrText>28</w:instrText>
+      </w:r>
+      <w:r>
+        <w:rPr>
+          <w:noProof/>
+        </w:rPr>
+        <w:fldChar w:fldCharType="end"/>
+      </w:r>
       <w:r>
         <w:instrText>)</w:instrText>
       </w:r>
@@ -13462,10 +13418,10 @@
           <w:position w:val="-32"/>
         </w:rPr>
         <w:object w:dxaOrig="2439" w:dyaOrig="820">
-          <v:shape id="_x0000_i1096" type="#_x0000_t75" style="width:122.1pt;height:40.7pt" o:ole="">
+          <v:shape id="_x0000_i1098" type="#_x0000_t75" style="width:122.1pt;height:40.7pt" o:ole="">
             <v:imagedata r:id="rId171" o:title=""/>
           </v:shape>
-          <o:OLEObject Type="Embed" ProgID="Equation.DSMT4" ShapeID="_x0000_i1096" DrawAspect="Content" ObjectID="_1450618160" r:id="rId172"/>
+          <o:OLEObject Type="Embed" ProgID="Equation.DSMT4" ShapeID="_x0000_i1098" DrawAspect="Content" ObjectID="_1451111852" r:id="rId172"/>
         </w:object>
       </w:r>
       <w:r>
@@ -13493,14 +13449,27 @@
       <w:r>
         <w:instrText>(</w:instrText>
       </w:r>
-      <w:fldSimple w:instr=" SEQ MTEqn \c \* Arabic \* MERGEFORMAT ">
-        <w:r>
-          <w:rPr>
-            <w:noProof/>
-          </w:rPr>
-          <w:instrText>29</w:instrText>
-        </w:r>
-      </w:fldSimple>
+      <w:r>
+        <w:fldChar w:fldCharType="begin"/>
+      </w:r>
+      <w:r>
+        <w:instrText xml:space="preserve"> SEQ MTEqn \c \* Arabic \* MERGEFORMAT </w:instrText>
+      </w:r>
+      <w:r>
+        <w:fldChar w:fldCharType="separate"/>
+      </w:r>
+      <w:r>
+        <w:rPr>
+          <w:noProof/>
+        </w:rPr>
+        <w:instrText>29</w:instrText>
+      </w:r>
+      <w:r>
+        <w:rPr>
+          <w:noProof/>
+        </w:rPr>
+        <w:fldChar w:fldCharType="end"/>
+      </w:r>
       <w:r>
         <w:instrText>)</w:instrText>
       </w:r>
@@ -13565,21 +13534,11 @@
       <w:r>
         <w:instrText xml:space="preserve"> GOTOBUTTON ZEqnNum847848  \* MERGEFORMAT </w:instrText>
       </w:r>
-      <w:r>
-        <w:fldChar w:fldCharType="begin"/>
-      </w:r>
-      <w:r>
-        <w:instrText xml:space="preserve"> REF ZEqnNum847848 \* Charformat \! \* MERGEFORMAT </w:instrText>
-      </w:r>
-      <w:r>
-        <w:fldChar w:fldCharType="separate"/>
-      </w:r>
-      <w:r>
-        <w:instrText>(28)</w:instrText>
-      </w:r>
-      <w:r>
-        <w:fldChar w:fldCharType="end"/>
-      </w:r>
+      <w:fldSimple w:instr=" REF ZEqnNum847848 \* Charformat \! \* MERGEFORMAT ">
+        <w:r>
+          <w:instrText>(28)</w:instrText>
+        </w:r>
+      </w:fldSimple>
       <w:r>
         <w:fldChar w:fldCharType="end"/>
       </w:r>
@@ -13589,21 +13548,11 @@
       <w:r>
         <w:instrText xml:space="preserve"> GOTOBUTTON ZEqnNum303491  \* MERGEFORMAT </w:instrText>
       </w:r>
-      <w:r>
-        <w:fldChar w:fldCharType="begin"/>
-      </w:r>
-      <w:r>
-        <w:instrText xml:space="preserve"> REF ZEqnNum303491 \* Charformat \! \* MERGEFORMAT </w:instrText>
-      </w:r>
-      <w:r>
-        <w:fldChar w:fldCharType="separate"/>
-      </w:r>
-      <w:r>
-        <w:instrText>(29)</w:instrText>
-      </w:r>
-      <w:r>
-        <w:fldChar w:fldCharType="end"/>
-      </w:r>
+      <w:fldSimple w:instr=" REF ZEqnNum303491 \* Charformat \! \* MERGEFORMAT ">
+        <w:r>
+          <w:instrText>(29)</w:instrText>
+        </w:r>
+      </w:fldSimple>
       <w:r>
         <w:fldChar w:fldCharType="end"/>
       </w:r>
@@ -14064,10 +14013,10 @@
           <w:position w:val="-6"/>
         </w:rPr>
         <w:object w:dxaOrig="240" w:dyaOrig="220">
-          <v:shape id="_x0000_i1097" type="#_x0000_t75" style="width:12.5pt;height:11.25pt" o:ole="">
+          <v:shape id="_x0000_i1099" type="#_x0000_t75" style="width:12.5pt;height:11.25pt" o:ole="">
             <v:imagedata r:id="rId175" o:title=""/>
           </v:shape>
-          <o:OLEObject Type="Embed" ProgID="Equation.DSMT4" ShapeID="_x0000_i1097" DrawAspect="Content" ObjectID="_1450618161" r:id="rId176"/>
+          <o:OLEObject Type="Embed" ProgID="Equation.DSMT4" ShapeID="_x0000_i1099" DrawAspect="Content" ObjectID="_1451111853" r:id="rId176"/>
         </w:object>
       </w:r>
       <w:r>
@@ -14098,10 +14047,10 @@
           <w:position w:val="-14"/>
         </w:rPr>
         <w:object w:dxaOrig="2320" w:dyaOrig="400">
-          <v:shape id="_x0000_i1098" type="#_x0000_t75" style="width:115.85pt;height:20.65pt" o:ole="">
+          <v:shape id="_x0000_i1100" type="#_x0000_t75" style="width:115.85pt;height:20.65pt" o:ole="">
             <v:imagedata r:id="rId177" o:title=""/>
           </v:shape>
-          <o:OLEObject Type="Embed" ProgID="Equation.DSMT4" ShapeID="_x0000_i1098" DrawAspect="Content" ObjectID="_1450618162" r:id="rId178"/>
+          <o:OLEObject Type="Embed" ProgID="Equation.DSMT4" ShapeID="_x0000_i1100" DrawAspect="Content" ObjectID="_1451111854" r:id="rId178"/>
         </w:object>
       </w:r>
       <w:r>
@@ -14128,14 +14077,27 @@
       <w:r>
         <w:instrText>(</w:instrText>
       </w:r>
-      <w:fldSimple w:instr=" SEQ MTEqn \c \* Arabic \* MERGEFORMAT ">
-        <w:r>
-          <w:rPr>
-            <w:noProof/>
-          </w:rPr>
-          <w:instrText>30</w:instrText>
-        </w:r>
-      </w:fldSimple>
+      <w:r>
+        <w:fldChar w:fldCharType="begin"/>
+      </w:r>
+      <w:r>
+        <w:instrText xml:space="preserve"> SEQ MTEqn \c \* Arabic \* MERGEFORMAT </w:instrText>
+      </w:r>
+      <w:r>
+        <w:fldChar w:fldCharType="separate"/>
+      </w:r>
+      <w:r>
+        <w:rPr>
+          <w:noProof/>
+        </w:rPr>
+        <w:instrText>30</w:instrText>
+      </w:r>
+      <w:r>
+        <w:rPr>
+          <w:noProof/>
+        </w:rPr>
+        <w:fldChar w:fldCharType="end"/>
+      </w:r>
       <w:r>
         <w:instrText>)</w:instrText>
       </w:r>
@@ -14177,10 +14139,10 @@
           <w:position w:val="-24"/>
         </w:rPr>
         <w:object w:dxaOrig="2000" w:dyaOrig="620">
-          <v:shape id="_x0000_i1099" type="#_x0000_t75" style="width:100.8pt;height:31.3pt" o:ole="">
+          <v:shape id="_x0000_i1101" type="#_x0000_t75" style="width:100.8pt;height:31.3pt" o:ole="">
             <v:imagedata r:id="rId179" o:title=""/>
           </v:shape>
-          <o:OLEObject Type="Embed" ProgID="Equation.DSMT4" ShapeID="_x0000_i1099" DrawAspect="Content" ObjectID="_1450618163" r:id="rId180"/>
+          <o:OLEObject Type="Embed" ProgID="Equation.DSMT4" ShapeID="_x0000_i1101" DrawAspect="Content" ObjectID="_1451111855" r:id="rId180"/>
         </w:object>
       </w:r>
       <w:r>
@@ -14208,14 +14170,27 @@
       <w:r>
         <w:instrText>(</w:instrText>
       </w:r>
-      <w:fldSimple w:instr=" SEQ MTEqn \c \* Arabic \* MERGEFORMAT ">
-        <w:r>
-          <w:rPr>
-            <w:noProof/>
-          </w:rPr>
-          <w:instrText>31</w:instrText>
-        </w:r>
-      </w:fldSimple>
+      <w:r>
+        <w:fldChar w:fldCharType="begin"/>
+      </w:r>
+      <w:r>
+        <w:instrText xml:space="preserve"> SEQ MTEqn \c \* Arabic \* MERGEFORMAT </w:instrText>
+      </w:r>
+      <w:r>
+        <w:fldChar w:fldCharType="separate"/>
+      </w:r>
+      <w:r>
+        <w:rPr>
+          <w:noProof/>
+        </w:rPr>
+        <w:instrText>31</w:instrText>
+      </w:r>
+      <w:r>
+        <w:rPr>
+          <w:noProof/>
+        </w:rPr>
+        <w:fldChar w:fldCharType="end"/>
+      </w:r>
       <w:r>
         <w:instrText>)</w:instrText>
       </w:r>
@@ -14244,21 +14219,11 @@
       <w:r>
         <w:instrText xml:space="preserve"> GOTOBUTTON ZEqnNum916070  \* MERGEFORMAT </w:instrText>
       </w:r>
-      <w:r>
-        <w:fldChar w:fldCharType="begin"/>
-      </w:r>
-      <w:r>
-        <w:instrText xml:space="preserve"> REF ZEqnNum916070 \* Charformat \! \* MERGEFORMAT </w:instrText>
-      </w:r>
-      <w:r>
-        <w:fldChar w:fldCharType="separate"/>
-      </w:r>
-      <w:r>
-        <w:instrText>(31)</w:instrText>
-      </w:r>
-      <w:r>
-        <w:fldChar w:fldCharType="end"/>
-      </w:r>
+      <w:fldSimple w:instr=" REF ZEqnNum916070 \* Charformat \! \* MERGEFORMAT ">
+        <w:r>
+          <w:instrText>(31)</w:instrText>
+        </w:r>
+      </w:fldSimple>
       <w:r>
         <w:fldChar w:fldCharType="end"/>
       </w:r>
@@ -14288,10 +14253,10 @@
           <w:position w:val="-28"/>
         </w:rPr>
         <w:object w:dxaOrig="1380" w:dyaOrig="780">
-          <v:shape id="_x0000_i1100" type="#_x0000_t75" style="width:68.85pt;height:38.8pt" o:ole="">
+          <v:shape id="_x0000_i1102" type="#_x0000_t75" style="width:68.85pt;height:38.8pt" o:ole="">
             <v:imagedata r:id="rId181" o:title=""/>
           </v:shape>
-          <o:OLEObject Type="Embed" ProgID="Equation.DSMT4" ShapeID="_x0000_i1100" DrawAspect="Content" ObjectID="_1450618164" r:id="rId182"/>
+          <o:OLEObject Type="Embed" ProgID="Equation.DSMT4" ShapeID="_x0000_i1102" DrawAspect="Content" ObjectID="_1451111856" r:id="rId182"/>
         </w:object>
       </w:r>
       <w:r>
@@ -14319,14 +14284,27 @@
       <w:r>
         <w:instrText>(</w:instrText>
       </w:r>
-      <w:fldSimple w:instr=" SEQ MTEqn \c \* Arabic \* MERGEFORMAT ">
-        <w:r>
-          <w:rPr>
-            <w:noProof/>
-          </w:rPr>
-          <w:instrText>32</w:instrText>
-        </w:r>
-      </w:fldSimple>
+      <w:r>
+        <w:fldChar w:fldCharType="begin"/>
+      </w:r>
+      <w:r>
+        <w:instrText xml:space="preserve"> SEQ MTEqn \c \* Arabic \* MERGEFORMAT </w:instrText>
+      </w:r>
+      <w:r>
+        <w:fldChar w:fldCharType="separate"/>
+      </w:r>
+      <w:r>
+        <w:rPr>
+          <w:noProof/>
+        </w:rPr>
+        <w:instrText>32</w:instrText>
+      </w:r>
+      <w:r>
+        <w:rPr>
+          <w:noProof/>
+        </w:rPr>
+        <w:fldChar w:fldCharType="end"/>
+      </w:r>
       <w:r>
         <w:instrText>)</w:instrText>
       </w:r>
@@ -14354,10 +14332,10 @@
           <w:position w:val="-6"/>
         </w:rPr>
         <w:object w:dxaOrig="320" w:dyaOrig="320">
-          <v:shape id="_x0000_i1101" type="#_x0000_t75" style="width:16.3pt;height:16.3pt" o:ole="">
+          <v:shape id="_x0000_i1103" type="#_x0000_t75" style="width:16.3pt;height:16.3pt" o:ole="">
             <v:imagedata r:id="rId183" o:title=""/>
           </v:shape>
-          <o:OLEObject Type="Embed" ProgID="Equation.DSMT4" ShapeID="_x0000_i1101" DrawAspect="Content" ObjectID="_1450618165" r:id="rId184"/>
+          <o:OLEObject Type="Embed" ProgID="Equation.DSMT4" ShapeID="_x0000_i1103" DrawAspect="Content" ObjectID="_1451111857" r:id="rId184"/>
         </w:object>
       </w:r>
       <w:r>
@@ -14398,10 +14376,10 @@
           <w:position w:val="-14"/>
         </w:rPr>
         <w:object w:dxaOrig="1380" w:dyaOrig="400">
-          <v:shape id="_x0000_i1102" type="#_x0000_t75" style="width:68.85pt;height:20.65pt" o:ole="">
+          <v:shape id="_x0000_i1104" type="#_x0000_t75" style="width:68.85pt;height:20.65pt" o:ole="">
             <v:imagedata r:id="rId185" o:title=""/>
           </v:shape>
-          <o:OLEObject Type="Embed" ProgID="Equation.DSMT4" ShapeID="_x0000_i1102" DrawAspect="Content" ObjectID="_1450618166" r:id="rId186"/>
+          <o:OLEObject Type="Embed" ProgID="Equation.DSMT4" ShapeID="_x0000_i1104" DrawAspect="Content" ObjectID="_1451111858" r:id="rId186"/>
         </w:object>
       </w:r>
       <w:r>
@@ -14429,10 +14407,10 @@
           <w:position w:val="-14"/>
         </w:rPr>
         <w:object w:dxaOrig="2400" w:dyaOrig="400">
-          <v:shape id="_x0000_i1103" type="#_x0000_t75" style="width:120.2pt;height:20.65pt" o:ole="">
+          <v:shape id="_x0000_i1105" type="#_x0000_t75" style="width:120.2pt;height:20.65pt" o:ole="">
             <v:imagedata r:id="rId187" o:title=""/>
           </v:shape>
-          <o:OLEObject Type="Embed" ProgID="Equation.DSMT4" ShapeID="_x0000_i1103" DrawAspect="Content" ObjectID="_1450618167" r:id="rId188"/>
+          <o:OLEObject Type="Embed" ProgID="Equation.DSMT4" ShapeID="_x0000_i1105" DrawAspect="Content" ObjectID="_1451111859" r:id="rId188"/>
         </w:object>
       </w:r>
       <w:r>
@@ -14461,10 +14439,10 @@
           <w:position w:val="-30"/>
         </w:rPr>
         <w:object w:dxaOrig="1620" w:dyaOrig="680">
-          <v:shape id="_x0000_i1104" type="#_x0000_t75" style="width:80.75pt;height:33.8pt" o:ole="">
+          <v:shape id="_x0000_i1106" type="#_x0000_t75" style="width:80.75pt;height:33.8pt" o:ole="">
             <v:imagedata r:id="rId189" o:title=""/>
           </v:shape>
-          <o:OLEObject Type="Embed" ProgID="Equation.DSMT4" ShapeID="_x0000_i1104" DrawAspect="Content" ObjectID="_1450618168" r:id="rId190"/>
+          <o:OLEObject Type="Embed" ProgID="Equation.DSMT4" ShapeID="_x0000_i1106" DrawAspect="Content" ObjectID="_1451111860" r:id="rId190"/>
         </w:object>
       </w:r>
       <w:r>
@@ -14492,14 +14470,27 @@
       <w:r>
         <w:instrText>(</w:instrText>
       </w:r>
-      <w:fldSimple w:instr=" SEQ MTEqn \c \* Arabic \* MERGEFORMAT ">
-        <w:r>
-          <w:rPr>
-            <w:noProof/>
-          </w:rPr>
-          <w:instrText>33</w:instrText>
-        </w:r>
-      </w:fldSimple>
+      <w:r>
+        <w:fldChar w:fldCharType="begin"/>
+      </w:r>
+      <w:r>
+        <w:instrText xml:space="preserve"> SEQ MTEqn \c \* Arabic \* MERGEFORMAT </w:instrText>
+      </w:r>
+      <w:r>
+        <w:fldChar w:fldCharType="separate"/>
+      </w:r>
+      <w:r>
+        <w:rPr>
+          <w:noProof/>
+        </w:rPr>
+        <w:instrText>33</w:instrText>
+      </w:r>
+      <w:r>
+        <w:rPr>
+          <w:noProof/>
+        </w:rPr>
+        <w:fldChar w:fldCharType="end"/>
+      </w:r>
       <w:r>
         <w:instrText>)</w:instrText>
       </w:r>
@@ -14528,21 +14519,11 @@
       <w:r>
         <w:instrText xml:space="preserve"> GOTOBUTTON ZEqnNum138582  \* MERGEFORMAT </w:instrText>
       </w:r>
-      <w:r>
-        <w:fldChar w:fldCharType="begin"/>
-      </w:r>
-      <w:r>
-        <w:instrText xml:space="preserve"> REF ZEqnNum138582 \* Charformat \! \* MERGEFORMAT </w:instrText>
-      </w:r>
-      <w:r>
-        <w:fldChar w:fldCharType="separate"/>
-      </w:r>
-      <w:r>
-        <w:instrText>(32)</w:instrText>
-      </w:r>
-      <w:r>
-        <w:fldChar w:fldCharType="end"/>
-      </w:r>
+      <w:fldSimple w:instr=" REF ZEqnNum138582 \* Charformat \! \* MERGEFORMAT ">
+        <w:r>
+          <w:instrText>(32)</w:instrText>
+        </w:r>
+      </w:fldSimple>
       <w:r>
         <w:fldChar w:fldCharType="end"/>
       </w:r>
@@ -14580,10 +14561,10 @@
           <w:position w:val="-24"/>
         </w:rPr>
         <w:object w:dxaOrig="1080" w:dyaOrig="620">
-          <v:shape id="_x0000_i1105" type="#_x0000_t75" style="width:53.85pt;height:31.3pt" o:ole="">
+          <v:shape id="_x0000_i1107" type="#_x0000_t75" style="width:53.85pt;height:31.3pt" o:ole="">
             <v:imagedata r:id="rId191" o:title=""/>
           </v:shape>
-          <o:OLEObject Type="Embed" ProgID="Equation.DSMT4" ShapeID="_x0000_i1105" DrawAspect="Content" ObjectID="_1450618169" r:id="rId192"/>
+          <o:OLEObject Type="Embed" ProgID="Equation.DSMT4" ShapeID="_x0000_i1107" DrawAspect="Content" ObjectID="_1451111861" r:id="rId192"/>
         </w:object>
       </w:r>
       <w:r>
@@ -14611,14 +14592,27 @@
       <w:r>
         <w:instrText>(</w:instrText>
       </w:r>
-      <w:fldSimple w:instr=" SEQ MTEqn \c \* Arabic \* MERGEFORMAT ">
-        <w:r>
-          <w:rPr>
-            <w:noProof/>
-          </w:rPr>
-          <w:instrText>34</w:instrText>
-        </w:r>
-      </w:fldSimple>
+      <w:r>
+        <w:fldChar w:fldCharType="begin"/>
+      </w:r>
+      <w:r>
+        <w:instrText xml:space="preserve"> SEQ MTEqn \c \* Arabic \* MERGEFORMAT </w:instrText>
+      </w:r>
+      <w:r>
+        <w:fldChar w:fldCharType="separate"/>
+      </w:r>
+      <w:r>
+        <w:rPr>
+          <w:noProof/>
+        </w:rPr>
+        <w:instrText>34</w:instrText>
+      </w:r>
+      <w:r>
+        <w:rPr>
+          <w:noProof/>
+        </w:rPr>
+        <w:fldChar w:fldCharType="end"/>
+      </w:r>
       <w:r>
         <w:instrText>)</w:instrText>
       </w:r>
@@ -14647,21 +14641,11 @@
       <w:r>
         <w:instrText xml:space="preserve"> GOTOBUTTON ZEqnNum542738  \* MERGEFORMAT </w:instrText>
       </w:r>
-      <w:r>
-        <w:fldChar w:fldCharType="begin"/>
-      </w:r>
-      <w:r>
-        <w:instrText xml:space="preserve"> REF ZEqnNum542738 \* Charformat \! \* MERGEFORMAT </w:instrText>
-      </w:r>
-      <w:r>
-        <w:fldChar w:fldCharType="separate"/>
-      </w:r>
-      <w:r>
-        <w:instrText>(33)</w:instrText>
-      </w:r>
-      <w:r>
-        <w:fldChar w:fldCharType="end"/>
-      </w:r>
+      <w:fldSimple w:instr=" REF ZEqnNum542738 \* Charformat \! \* MERGEFORMAT ">
+        <w:r>
+          <w:instrText>(33)</w:instrText>
+        </w:r>
+      </w:fldSimple>
       <w:r>
         <w:fldChar w:fldCharType="end"/>
       </w:r>
@@ -14671,21 +14655,11 @@
       <w:r>
         <w:instrText xml:space="preserve"> GOTOBUTTON ZEqnNum732923  \* MERGEFORMAT </w:instrText>
       </w:r>
-      <w:r>
-        <w:fldChar w:fldCharType="begin"/>
-      </w:r>
-      <w:r>
-        <w:instrText xml:space="preserve"> REF ZEqnNum732923 \* Charformat \! \* MERGEFORMAT </w:instrText>
-      </w:r>
-      <w:r>
-        <w:fldChar w:fldCharType="separate"/>
-      </w:r>
-      <w:r>
-        <w:instrText>(34)</w:instrText>
-      </w:r>
-      <w:r>
-        <w:fldChar w:fldCharType="end"/>
-      </w:r>
+      <w:fldSimple w:instr=" REF ZEqnNum732923 \* Charformat \! \* MERGEFORMAT ">
+        <w:r>
+          <w:instrText>(34)</w:instrText>
+        </w:r>
+      </w:fldSimple>
       <w:r>
         <w:fldChar w:fldCharType="end"/>
       </w:r>
@@ -14701,21 +14675,11 @@
       <w:r>
         <w:instrText xml:space="preserve"> GOTOBUTTON ZEqnNum847848  \* MERGEFORMAT </w:instrText>
       </w:r>
-      <w:r>
-        <w:fldChar w:fldCharType="begin"/>
-      </w:r>
-      <w:r>
-        <w:instrText xml:space="preserve"> REF ZEqnNum847848 \* Charformat \! \* MERGEFORMAT </w:instrText>
-      </w:r>
-      <w:r>
-        <w:fldChar w:fldCharType="separate"/>
-      </w:r>
-      <w:r>
-        <w:instrText>(28)</w:instrText>
-      </w:r>
-      <w:r>
-        <w:fldChar w:fldCharType="end"/>
-      </w:r>
+      <w:fldSimple w:instr=" REF ZEqnNum847848 \* Charformat \! \* MERGEFORMAT ">
+        <w:r>
+          <w:instrText>(28)</w:instrText>
+        </w:r>
+      </w:fldSimple>
       <w:r>
         <w:fldChar w:fldCharType="end"/>
       </w:r>
@@ -14745,10 +14709,10 @@
           <w:position w:val="-36"/>
         </w:rPr>
         <w:object w:dxaOrig="980" w:dyaOrig="780">
-          <v:shape id="_x0000_i1106" type="#_x0000_t75" style="width:48.85pt;height:38.8pt" o:ole="">
+          <v:shape id="_x0000_i1108" type="#_x0000_t75" style="width:48.85pt;height:38.8pt" o:ole="">
             <v:imagedata r:id="rId193" o:title=""/>
           </v:shape>
-          <o:OLEObject Type="Embed" ProgID="Equation.DSMT4" ShapeID="_x0000_i1106" DrawAspect="Content" ObjectID="_1450618170" r:id="rId194"/>
+          <o:OLEObject Type="Embed" ProgID="Equation.DSMT4" ShapeID="_x0000_i1108" DrawAspect="Content" ObjectID="_1451111862" r:id="rId194"/>
         </w:object>
       </w:r>
       <w:r>
@@ -14776,14 +14740,27 @@
       <w:r>
         <w:instrText>(</w:instrText>
       </w:r>
-      <w:fldSimple w:instr=" SEQ MTEqn \c \* Arabic \* MERGEFORMAT ">
-        <w:r>
-          <w:rPr>
-            <w:noProof/>
-          </w:rPr>
-          <w:instrText>35</w:instrText>
-        </w:r>
-      </w:fldSimple>
+      <w:r>
+        <w:fldChar w:fldCharType="begin"/>
+      </w:r>
+      <w:r>
+        <w:instrText xml:space="preserve"> SEQ MTEqn \c \* Arabic \* MERGEFORMAT </w:instrText>
+      </w:r>
+      <w:r>
+        <w:fldChar w:fldCharType="separate"/>
+      </w:r>
+      <w:r>
+        <w:rPr>
+          <w:noProof/>
+        </w:rPr>
+        <w:instrText>35</w:instrText>
+      </w:r>
+      <w:r>
+        <w:rPr>
+          <w:noProof/>
+        </w:rPr>
+        <w:fldChar w:fldCharType="end"/>
+      </w:r>
       <w:r>
         <w:instrText>)</w:instrText>
       </w:r>
@@ -14805,10 +14782,10 @@
           <w:position w:val="-6"/>
         </w:rPr>
         <w:object w:dxaOrig="200" w:dyaOrig="279">
-          <v:shape id="_x0000_i1107" type="#_x0000_t75" style="width:10pt;height:13.75pt" o:ole="">
+          <v:shape id="_x0000_i1109" type="#_x0000_t75" style="width:10pt;height:13.75pt" o:ole="">
             <v:imagedata r:id="rId195" o:title=""/>
           </v:shape>
-          <o:OLEObject Type="Embed" ProgID="Equation.DSMT4" ShapeID="_x0000_i1107" DrawAspect="Content" ObjectID="_1450618171" r:id="rId196"/>
+          <o:OLEObject Type="Embed" ProgID="Equation.DSMT4" ShapeID="_x0000_i1109" DrawAspect="Content" ObjectID="_1451111863" r:id="rId196"/>
         </w:object>
       </w:r>
       <w:r>
@@ -14823,21 +14800,11 @@
       <w:r>
         <w:instrText xml:space="preserve"> GOTOBUTTON ZEqnNum117394  \* MERGEFORMAT </w:instrText>
       </w:r>
-      <w:r>
-        <w:fldChar w:fldCharType="begin"/>
-      </w:r>
-      <w:r>
-        <w:instrText xml:space="preserve"> REF ZEqnNum117394 \* Charformat \! \* MERGEFORMAT </w:instrText>
-      </w:r>
-      <w:r>
-        <w:fldChar w:fldCharType="separate"/>
-      </w:r>
-      <w:r>
-        <w:instrText>(35)</w:instrText>
-      </w:r>
-      <w:r>
-        <w:fldChar w:fldCharType="end"/>
-      </w:r>
+      <w:fldSimple w:instr=" REF ZEqnNum117394 \* Charformat \! \* MERGEFORMAT ">
+        <w:r>
+          <w:instrText>(35)</w:instrText>
+        </w:r>
+      </w:fldSimple>
       <w:r>
         <w:fldChar w:fldCharType="end"/>
       </w:r>
@@ -14867,10 +14834,10 @@
           <w:position w:val="-24"/>
         </w:rPr>
         <w:object w:dxaOrig="380" w:dyaOrig="660">
-          <v:shape id="_x0000_i1108" type="#_x0000_t75" style="width:18.8pt;height:33.2pt" o:ole="">
+          <v:shape id="_x0000_i1110" type="#_x0000_t75" style="width:18.8pt;height:33.2pt" o:ole="">
             <v:imagedata r:id="rId197" o:title=""/>
           </v:shape>
-          <o:OLEObject Type="Embed" ProgID="Equation.DSMT4" ShapeID="_x0000_i1108" DrawAspect="Content" ObjectID="_1450618172" r:id="rId198"/>
+          <o:OLEObject Type="Embed" ProgID="Equation.DSMT4" ShapeID="_x0000_i1110" DrawAspect="Content" ObjectID="_1451111864" r:id="rId198"/>
         </w:object>
       </w:r>
       <w:r>
@@ -14897,14 +14864,27 @@
       <w:r>
         <w:instrText>(</w:instrText>
       </w:r>
-      <w:fldSimple w:instr=" SEQ MTEqn \c \* Arabic \* MERGEFORMAT ">
-        <w:r>
-          <w:rPr>
-            <w:noProof/>
-          </w:rPr>
-          <w:instrText>36</w:instrText>
-        </w:r>
-      </w:fldSimple>
+      <w:r>
+        <w:fldChar w:fldCharType="begin"/>
+      </w:r>
+      <w:r>
+        <w:instrText xml:space="preserve"> SEQ MTEqn \c \* Arabic \* MERGEFORMAT </w:instrText>
+      </w:r>
+      <w:r>
+        <w:fldChar w:fldCharType="separate"/>
+      </w:r>
+      <w:r>
+        <w:rPr>
+          <w:noProof/>
+        </w:rPr>
+        <w:instrText>36</w:instrText>
+      </w:r>
+      <w:r>
+        <w:rPr>
+          <w:noProof/>
+        </w:rPr>
+        <w:fldChar w:fldCharType="end"/>
+      </w:r>
       <w:r>
         <w:instrText>)</w:instrText>
       </w:r>
@@ -14970,10 +14950,10 @@
           <w:position w:val="-24"/>
         </w:rPr>
         <w:object w:dxaOrig="1359" w:dyaOrig="660">
-          <v:shape id="_x0000_i1109" type="#_x0000_t75" style="width:67.6pt;height:33.2pt" o:ole="">
+          <v:shape id="_x0000_i1111" type="#_x0000_t75" style="width:67.6pt;height:33.2pt" o:ole="">
             <v:imagedata r:id="rId199" o:title=""/>
           </v:shape>
-          <o:OLEObject Type="Embed" ProgID="Equation.DSMT4" ShapeID="_x0000_i1109" DrawAspect="Content" ObjectID="_1450618173" r:id="rId200"/>
+          <o:OLEObject Type="Embed" ProgID="Equation.DSMT4" ShapeID="_x0000_i1111" DrawAspect="Content" ObjectID="_1451111865" r:id="rId200"/>
         </w:object>
       </w:r>
       <w:r>
@@ -15000,14 +14980,27 @@
       <w:r>
         <w:instrText>(</w:instrText>
       </w:r>
-      <w:fldSimple w:instr=" SEQ MTEqn \c \* Arabic \* MERGEFORMAT ">
-        <w:r>
-          <w:rPr>
-            <w:noProof/>
-          </w:rPr>
-          <w:instrText>37</w:instrText>
-        </w:r>
-      </w:fldSimple>
+      <w:r>
+        <w:fldChar w:fldCharType="begin"/>
+      </w:r>
+      <w:r>
+        <w:instrText xml:space="preserve"> SEQ MTEqn \c \* Arabic \* MERGEFORMAT </w:instrText>
+      </w:r>
+      <w:r>
+        <w:fldChar w:fldCharType="separate"/>
+      </w:r>
+      <w:r>
+        <w:rPr>
+          <w:noProof/>
+        </w:rPr>
+        <w:instrText>37</w:instrText>
+      </w:r>
+      <w:r>
+        <w:rPr>
+          <w:noProof/>
+        </w:rPr>
+        <w:fldChar w:fldCharType="end"/>
+      </w:r>
       <w:r>
         <w:instrText>)</w:instrText>
       </w:r>
@@ -15212,6 +15205,7 @@
         <w:docPartUnique/>
       </w:docPartObj>
     </w:sdtPr>
+    <w:sdtEndPr/>
     <w:sdtContent>
       <w:p>
         <w:pPr>
@@ -17751,7 +17745,7 @@
 </file>
 
 <file path=customXml/itemProps1.xml><?xml version="1.0" encoding="utf-8"?>
-<ds:datastoreItem xmlns:ds="http://schemas.openxmlformats.org/officeDocument/2006/customXml" ds:itemID="{2EEF3F38-3ACA-41BE-A51E-4D4A427C8D08}">
+<ds:datastoreItem xmlns:ds="http://schemas.openxmlformats.org/officeDocument/2006/customXml" ds:itemID="{5083CD4A-A6E7-4EDC-92E2-1D84A6CC0D0B}">
   <ds:schemaRefs>
     <ds:schemaRef ds:uri="http://schemas.openxmlformats.org/officeDocument/2006/bibliography"/>
   </ds:schemaRefs>

</xml_diff>